<commit_message>
Funktionen zu Komponenten hinzugefügt
</commit_message>
<xml_diff>
--- a/RB-Blessing/FMEA/Strukturanalyse_vorselektion.docx
+++ b/RB-Blessing/FMEA/Strukturanalyse_vorselektion.docx
@@ -20,6 +20,23 @@
         </w:rPr>
         <w:t>Bandfördere</w:t>
       </w:r>
+      <w:r>
+        <w:rPr>
+          <w:rFonts w:ascii="Calibri" w:hAnsi="Calibri" w:cs="Calibri"/>
+          <w:sz w:val="22"/>
+          <w:szCs w:val="22"/>
+        </w:rPr>
+        <w:t xml:space="preserve"> </w:t>
+      </w:r>
+      <w:r>
+        <w:rPr>
+          <w:rFonts w:ascii="Calibri" w:hAnsi="Calibri" w:cs="Calibri"/>
+          <w:sz w:val="22"/>
+          <w:szCs w:val="22"/>
+        </w:rPr>
+        <w:tab/>
+        <w:t>(Schüttgut-Transport)</w:t>
+      </w:r>
     </w:p>
     <w:p>
       <w:pPr>
@@ -40,6 +57,23 @@
         </w:rPr>
         <w:t>Antriebstrommel</w:t>
       </w:r>
+      <w:r>
+        <w:rPr>
+          <w:rFonts w:ascii="Calibri" w:hAnsi="Calibri" w:cs="Calibri"/>
+          <w:sz w:val="22"/>
+          <w:szCs w:val="22"/>
+        </w:rPr>
+        <w:tab/>
+      </w:r>
+      <w:r>
+        <w:rPr>
+          <w:rFonts w:ascii="Calibri" w:hAnsi="Calibri" w:cs="Calibri"/>
+          <w:sz w:val="22"/>
+          <w:szCs w:val="22"/>
+        </w:rPr>
+        <w:tab/>
+        <w:t>(Kraftübertragung aufs Band)</w:t>
+      </w:r>
     </w:p>
     <w:p>
       <w:pPr>
@@ -60,6 +94,23 @@
         </w:rPr>
         <w:t>Welle</w:t>
       </w:r>
+      <w:r>
+        <w:rPr>
+          <w:rFonts w:ascii="Calibri" w:hAnsi="Calibri" w:cs="Calibri"/>
+          <w:sz w:val="22"/>
+          <w:szCs w:val="22"/>
+        </w:rPr>
+        <w:tab/>
+      </w:r>
+      <w:r>
+        <w:rPr>
+          <w:rFonts w:ascii="Calibri" w:hAnsi="Calibri" w:cs="Calibri"/>
+          <w:sz w:val="22"/>
+          <w:szCs w:val="22"/>
+        </w:rPr>
+        <w:tab/>
+        <w:t>(Übertragung der Kraft von Kettenrad zur Trommel)</w:t>
+      </w:r>
     </w:p>
     <w:p>
       <w:pPr>
@@ -101,6 +152,23 @@
         </w:rPr>
         <w:t>Kettenrad Abtrieb</w:t>
       </w:r>
+      <w:r>
+        <w:rPr>
+          <w:rFonts w:ascii="Calibri" w:hAnsi="Calibri" w:cs="Calibri"/>
+          <w:sz w:val="22"/>
+          <w:szCs w:val="22"/>
+        </w:rPr>
+        <w:t xml:space="preserve"> </w:t>
+      </w:r>
+      <w:r>
+        <w:rPr>
+          <w:rFonts w:ascii="Calibri" w:hAnsi="Calibri" w:cs="Calibri"/>
+          <w:sz w:val="22"/>
+          <w:szCs w:val="22"/>
+        </w:rPr>
+        <w:tab/>
+        <w:t>(Aufnahme der Antriebskraft)</w:t>
+      </w:r>
     </w:p>
     <w:p>
       <w:pPr>
@@ -121,6 +189,30 @@
         </w:rPr>
         <w:t>Distanzhülse</w:t>
       </w:r>
+      <w:r>
+        <w:rPr>
+          <w:rFonts w:ascii="Calibri" w:hAnsi="Calibri" w:cs="Calibri"/>
+          <w:sz w:val="22"/>
+          <w:szCs w:val="22"/>
+        </w:rPr>
+        <w:tab/>
+      </w:r>
+      <w:r>
+        <w:rPr>
+          <w:rFonts w:ascii="Calibri" w:hAnsi="Calibri" w:cs="Calibri"/>
+          <w:sz w:val="22"/>
+          <w:szCs w:val="22"/>
+        </w:rPr>
+        <w:tab/>
+      </w:r>
+      <w:r>
+        <w:rPr>
+          <w:rFonts w:ascii="Calibri" w:hAnsi="Calibri" w:cs="Calibri"/>
+          <w:sz w:val="22"/>
+          <w:szCs w:val="22"/>
+        </w:rPr>
+        <w:tab/>
+      </w:r>
     </w:p>
     <w:p>
       <w:pPr>
@@ -141,6 +233,23 @@
         </w:rPr>
         <w:t>O-Ring</w:t>
       </w:r>
+      <w:r>
+        <w:rPr>
+          <w:rFonts w:ascii="Calibri" w:hAnsi="Calibri" w:cs="Calibri"/>
+          <w:sz w:val="22"/>
+          <w:szCs w:val="22"/>
+        </w:rPr>
+        <w:tab/>
+      </w:r>
+      <w:r>
+        <w:rPr>
+          <w:rFonts w:ascii="Calibri" w:hAnsi="Calibri" w:cs="Calibri"/>
+          <w:sz w:val="22"/>
+          <w:szCs w:val="22"/>
+        </w:rPr>
+        <w:tab/>
+        <w:t>(Dichtung)</w:t>
+      </w:r>
     </w:p>
     <w:p>
       <w:pPr>
@@ -182,48 +291,677 @@
         </w:rPr>
         <w:t>Sechskantmutter mit Klemmteil</w:t>
       </w:r>
-    </w:p>
-    <w:p>
-      <w:pPr>
-        <w:pStyle w:val="StandardWeb"/>
-        <w:spacing w:before="0" w:beforeAutospacing="0" w:after="0" w:afterAutospacing="0"/>
-        <w:ind w:left="1620"/>
-        <w:rPr>
-          <w:rFonts w:ascii="Calibri" w:hAnsi="Calibri" w:cs="Calibri"/>
-          <w:sz w:val="22"/>
-          <w:szCs w:val="22"/>
-        </w:rPr>
-      </w:pPr>
+      <w:r>
+        <w:rPr>
+          <w:rFonts w:ascii="Calibri" w:hAnsi="Calibri" w:cs="Calibri"/>
+          <w:sz w:val="22"/>
+          <w:szCs w:val="22"/>
+        </w:rPr>
+        <w:tab/>
+        <w:t>(Fixierung Lager und Kettenrad)</w:t>
+      </w:r>
+    </w:p>
+    <w:p>
+      <w:pPr>
+        <w:pStyle w:val="StandardWeb"/>
+        <w:spacing w:before="0" w:beforeAutospacing="0" w:after="0" w:afterAutospacing="0"/>
+        <w:ind w:left="1620"/>
+        <w:rPr>
+          <w:rFonts w:ascii="Calibri" w:hAnsi="Calibri" w:cs="Calibri"/>
+          <w:sz w:val="22"/>
+          <w:szCs w:val="22"/>
+        </w:rPr>
+      </w:pPr>
+      <w:r>
+        <w:rPr>
+          <w:rFonts w:ascii="Calibri" w:hAnsi="Calibri" w:cs="Calibri"/>
+          <w:sz w:val="22"/>
+          <w:szCs w:val="22"/>
+        </w:rPr>
+        <w:t>Innenrohr</w:t>
+      </w:r>
+    </w:p>
+    <w:p>
+      <w:pPr>
+        <w:pStyle w:val="StandardWeb"/>
+        <w:spacing w:before="0" w:beforeAutospacing="0" w:after="0" w:afterAutospacing="0"/>
+        <w:ind w:left="1620"/>
+        <w:rPr>
+          <w:rFonts w:ascii="Calibri" w:hAnsi="Calibri" w:cs="Calibri"/>
+          <w:sz w:val="22"/>
+          <w:szCs w:val="22"/>
+        </w:rPr>
+      </w:pPr>
+      <w:r>
+        <w:rPr>
+          <w:rFonts w:ascii="Calibri" w:hAnsi="Calibri" w:cs="Calibri"/>
+          <w:sz w:val="22"/>
+          <w:szCs w:val="22"/>
+        </w:rPr>
+        <w:t>Seitenwände</w:t>
+      </w:r>
+    </w:p>
+    <w:p>
+      <w:pPr>
+        <w:pStyle w:val="StandardWeb"/>
+        <w:spacing w:before="0" w:beforeAutospacing="0" w:after="0" w:afterAutospacing="0"/>
+        <w:ind w:left="1620"/>
+        <w:rPr>
+          <w:rFonts w:ascii="Calibri" w:hAnsi="Calibri" w:cs="Calibri"/>
+          <w:sz w:val="22"/>
+          <w:szCs w:val="22"/>
+        </w:rPr>
+      </w:pPr>
+      <w:r>
+        <w:rPr>
+          <w:rFonts w:ascii="Calibri" w:hAnsi="Calibri" w:cs="Calibri"/>
+          <w:sz w:val="22"/>
+          <w:szCs w:val="22"/>
+          <w:highlight w:val="yellow"/>
+        </w:rPr>
+        <w:t>Trommel</w:t>
+      </w:r>
+      <w:r>
+        <w:rPr>
+          <w:rFonts w:ascii="Calibri" w:hAnsi="Calibri" w:cs="Calibri"/>
+          <w:sz w:val="22"/>
+          <w:szCs w:val="22"/>
+        </w:rPr>
+        <w:tab/>
+      </w:r>
+      <w:r>
+        <w:rPr>
+          <w:rFonts w:ascii="Calibri" w:hAnsi="Calibri" w:cs="Calibri"/>
+          <w:sz w:val="22"/>
+          <w:szCs w:val="22"/>
+        </w:rPr>
+        <w:tab/>
+        <w:t xml:space="preserve">(Übertragung der </w:t>
+      </w:r>
+      <w:proofErr w:type="spellStart"/>
+      <w:r>
+        <w:rPr>
+          <w:rFonts w:ascii="Calibri" w:hAnsi="Calibri" w:cs="Calibri"/>
+          <w:sz w:val="22"/>
+          <w:szCs w:val="22"/>
+        </w:rPr>
+        <w:t>Bewungsrichtung</w:t>
+      </w:r>
+      <w:proofErr w:type="spellEnd"/>
+      <w:r>
+        <w:rPr>
+          <w:rFonts w:ascii="Calibri" w:hAnsi="Calibri" w:cs="Calibri"/>
+          <w:sz w:val="22"/>
+          <w:szCs w:val="22"/>
+        </w:rPr>
+        <w:t xml:space="preserve"> auf das Förderband)</w:t>
+      </w:r>
+    </w:p>
+    <w:p>
+      <w:pPr>
+        <w:pStyle w:val="StandardWeb"/>
+        <w:spacing w:before="0" w:beforeAutospacing="0" w:after="0" w:afterAutospacing="0"/>
+        <w:ind w:left="1620"/>
+        <w:rPr>
+          <w:rFonts w:ascii="Calibri" w:hAnsi="Calibri" w:cs="Calibri"/>
+          <w:sz w:val="22"/>
+          <w:szCs w:val="22"/>
+        </w:rPr>
+      </w:pPr>
+      <w:r>
+        <w:rPr>
+          <w:rFonts w:ascii="Calibri" w:hAnsi="Calibri" w:cs="Calibri"/>
+          <w:sz w:val="22"/>
+          <w:szCs w:val="22"/>
+          <w:highlight w:val="yellow"/>
+        </w:rPr>
+        <w:t>Spannsatz</w:t>
+      </w:r>
+      <w:r>
+        <w:rPr>
+          <w:rFonts w:ascii="Calibri" w:hAnsi="Calibri" w:cs="Calibri"/>
+          <w:sz w:val="22"/>
+          <w:szCs w:val="22"/>
+        </w:rPr>
+        <w:tab/>
+      </w:r>
+      <w:r>
+        <w:rPr>
+          <w:rFonts w:ascii="Calibri" w:hAnsi="Calibri" w:cs="Calibri"/>
+          <w:sz w:val="22"/>
+          <w:szCs w:val="22"/>
+        </w:rPr>
+        <w:tab/>
+        <w:t>(Reibschlüssige Verbindung zur Welle)</w:t>
+      </w:r>
+    </w:p>
+    <w:p>
+      <w:pPr>
+        <w:pStyle w:val="StandardWeb"/>
+        <w:spacing w:before="0" w:beforeAutospacing="0" w:after="0" w:afterAutospacing="0"/>
+        <w:ind w:left="1080"/>
+        <w:rPr>
+          <w:rFonts w:ascii="Calibri" w:hAnsi="Calibri" w:cs="Calibri"/>
+          <w:sz w:val="22"/>
+          <w:szCs w:val="22"/>
+        </w:rPr>
+      </w:pPr>
+      <w:r>
+        <w:rPr>
+          <w:rFonts w:ascii="Calibri" w:hAnsi="Calibri" w:cs="Calibri"/>
+          <w:sz w:val="22"/>
+          <w:szCs w:val="22"/>
+        </w:rPr>
+        <w:t>Lagergehäuse A</w:t>
+      </w:r>
+      <w:r>
+        <w:rPr>
+          <w:rFonts w:ascii="Calibri" w:hAnsi="Calibri" w:cs="Calibri"/>
+          <w:sz w:val="22"/>
+          <w:szCs w:val="22"/>
+        </w:rPr>
+        <w:t xml:space="preserve"> </w:t>
+      </w:r>
+      <w:r>
+        <w:rPr>
+          <w:rFonts w:ascii="Calibri" w:hAnsi="Calibri" w:cs="Calibri"/>
+          <w:sz w:val="22"/>
+          <w:szCs w:val="22"/>
+        </w:rPr>
+        <w:tab/>
+        <w:t>(Lagerung der Welle)</w:t>
+      </w:r>
+    </w:p>
+    <w:p>
+      <w:pPr>
+        <w:pStyle w:val="StandardWeb"/>
+        <w:spacing w:before="0" w:beforeAutospacing="0" w:after="0" w:afterAutospacing="0"/>
+        <w:ind w:left="1620"/>
+        <w:rPr>
+          <w:rFonts w:ascii="Calibri" w:hAnsi="Calibri" w:cs="Calibri"/>
+          <w:sz w:val="22"/>
+          <w:szCs w:val="22"/>
+        </w:rPr>
+      </w:pPr>
+      <w:r>
+        <w:rPr>
+          <w:rFonts w:ascii="Calibri" w:hAnsi="Calibri" w:cs="Calibri"/>
+          <w:sz w:val="22"/>
+          <w:szCs w:val="22"/>
+          <w:highlight w:val="yellow"/>
+        </w:rPr>
+        <w:t>Rillenkugellager</w:t>
+      </w:r>
+      <w:r>
+        <w:rPr>
+          <w:rFonts w:ascii="Calibri" w:hAnsi="Calibri" w:cs="Calibri"/>
+          <w:sz w:val="22"/>
+          <w:szCs w:val="22"/>
+        </w:rPr>
+        <w:tab/>
+        <w:t>(Lagerung der Welle)</w:t>
+      </w:r>
+    </w:p>
+    <w:p>
+      <w:pPr>
+        <w:pStyle w:val="StandardWeb"/>
+        <w:spacing w:before="0" w:beforeAutospacing="0" w:after="0" w:afterAutospacing="0"/>
+        <w:ind w:left="1620"/>
+        <w:rPr>
+          <w:rFonts w:ascii="Calibri" w:hAnsi="Calibri" w:cs="Calibri"/>
+          <w:sz w:val="22"/>
+          <w:szCs w:val="22"/>
+        </w:rPr>
+      </w:pPr>
+      <w:r>
+        <w:rPr>
+          <w:rFonts w:ascii="Calibri" w:hAnsi="Calibri" w:cs="Calibri"/>
+          <w:sz w:val="22"/>
+          <w:szCs w:val="22"/>
+        </w:rPr>
+        <w:t>Stopfen</w:t>
+      </w:r>
+      <w:r>
+        <w:rPr>
+          <w:rFonts w:ascii="Calibri" w:hAnsi="Calibri" w:cs="Calibri"/>
+          <w:sz w:val="22"/>
+          <w:szCs w:val="22"/>
+        </w:rPr>
+        <w:tab/>
+      </w:r>
+      <w:r>
+        <w:rPr>
+          <w:rFonts w:ascii="Calibri" w:hAnsi="Calibri" w:cs="Calibri"/>
+          <w:sz w:val="22"/>
+          <w:szCs w:val="22"/>
+        </w:rPr>
+        <w:tab/>
+      </w:r>
+    </w:p>
+    <w:p>
+      <w:pPr>
+        <w:pStyle w:val="StandardWeb"/>
+        <w:spacing w:before="0" w:beforeAutospacing="0" w:after="0" w:afterAutospacing="0"/>
+        <w:ind w:left="1620"/>
+        <w:rPr>
+          <w:rFonts w:ascii="Calibri" w:hAnsi="Calibri" w:cs="Calibri"/>
+          <w:sz w:val="22"/>
+          <w:szCs w:val="22"/>
+        </w:rPr>
+      </w:pPr>
+      <w:r>
+        <w:rPr>
+          <w:rFonts w:ascii="Calibri" w:hAnsi="Calibri" w:cs="Calibri"/>
+          <w:sz w:val="22"/>
+          <w:szCs w:val="22"/>
+        </w:rPr>
+        <w:t>Schmiernippel</w:t>
+      </w:r>
+      <w:r>
+        <w:rPr>
+          <w:rFonts w:ascii="Calibri" w:hAnsi="Calibri" w:cs="Calibri"/>
+          <w:sz w:val="22"/>
+          <w:szCs w:val="22"/>
+        </w:rPr>
+        <w:tab/>
+        <w:t>(Schmierung)</w:t>
+      </w:r>
+    </w:p>
+    <w:p>
+      <w:pPr>
+        <w:pStyle w:val="StandardWeb"/>
+        <w:spacing w:before="0" w:beforeAutospacing="0" w:after="0" w:afterAutospacing="0"/>
+        <w:ind w:left="1620"/>
+        <w:rPr>
+          <w:rFonts w:ascii="Calibri" w:hAnsi="Calibri" w:cs="Calibri"/>
+          <w:sz w:val="22"/>
+          <w:szCs w:val="22"/>
+        </w:rPr>
+      </w:pPr>
+      <w:r>
+        <w:rPr>
+          <w:rFonts w:ascii="Calibri" w:hAnsi="Calibri" w:cs="Calibri"/>
+          <w:sz w:val="22"/>
+          <w:szCs w:val="22"/>
+        </w:rPr>
+        <w:t>Gehäuse</w:t>
+      </w:r>
+      <w:r>
+        <w:rPr>
+          <w:rFonts w:ascii="Calibri" w:hAnsi="Calibri" w:cs="Calibri"/>
+          <w:sz w:val="22"/>
+          <w:szCs w:val="22"/>
+        </w:rPr>
+        <w:tab/>
+      </w:r>
+      <w:r>
+        <w:rPr>
+          <w:rFonts w:ascii="Calibri" w:hAnsi="Calibri" w:cs="Calibri"/>
+          <w:sz w:val="22"/>
+          <w:szCs w:val="22"/>
+        </w:rPr>
+        <w:tab/>
+      </w:r>
+    </w:p>
+    <w:p>
+      <w:pPr>
+        <w:pStyle w:val="StandardWeb"/>
+        <w:spacing w:before="0" w:beforeAutospacing="0" w:after="0" w:afterAutospacing="0"/>
+        <w:ind w:left="1620"/>
+        <w:rPr>
+          <w:rFonts w:ascii="Calibri" w:hAnsi="Calibri" w:cs="Calibri"/>
+          <w:sz w:val="22"/>
+          <w:szCs w:val="22"/>
+        </w:rPr>
+      </w:pPr>
+      <w:r>
+        <w:rPr>
+          <w:rFonts w:ascii="Calibri" w:hAnsi="Calibri" w:cs="Calibri"/>
+          <w:sz w:val="22"/>
+          <w:szCs w:val="22"/>
+        </w:rPr>
+        <w:t>Deckel ohne Durchgansloch</w:t>
+      </w:r>
+    </w:p>
+    <w:p>
+      <w:pPr>
+        <w:pStyle w:val="StandardWeb"/>
+        <w:spacing w:before="0" w:beforeAutospacing="0" w:after="0" w:afterAutospacing="0"/>
+        <w:ind w:left="1620"/>
+        <w:rPr>
+          <w:rFonts w:ascii="Calibri" w:hAnsi="Calibri" w:cs="Calibri"/>
+          <w:sz w:val="22"/>
+          <w:szCs w:val="22"/>
+        </w:rPr>
+      </w:pPr>
+      <w:r>
+        <w:rPr>
+          <w:rFonts w:ascii="Calibri" w:hAnsi="Calibri" w:cs="Calibri"/>
+          <w:sz w:val="22"/>
+          <w:szCs w:val="22"/>
+        </w:rPr>
+        <w:t>Innensechskantschrauben</w:t>
+      </w:r>
+      <w:r>
+        <w:rPr>
+          <w:rFonts w:ascii="Calibri" w:hAnsi="Calibri" w:cs="Calibri"/>
+          <w:sz w:val="22"/>
+          <w:szCs w:val="22"/>
+        </w:rPr>
+        <w:tab/>
+        <w:t>(Fixierung des Deckels)</w:t>
+      </w:r>
+    </w:p>
+    <w:p>
+      <w:pPr>
+        <w:pStyle w:val="StandardWeb"/>
+        <w:spacing w:before="0" w:beforeAutospacing="0" w:after="0" w:afterAutospacing="0"/>
+        <w:ind w:left="1620"/>
+        <w:rPr>
+          <w:rFonts w:ascii="Calibri" w:hAnsi="Calibri" w:cs="Calibri"/>
+          <w:sz w:val="22"/>
+          <w:szCs w:val="22"/>
+        </w:rPr>
+      </w:pPr>
+      <w:r>
+        <w:rPr>
+          <w:rFonts w:ascii="Calibri" w:hAnsi="Calibri" w:cs="Calibri"/>
+          <w:sz w:val="22"/>
+          <w:szCs w:val="22"/>
+          <w:highlight w:val="yellow"/>
+        </w:rPr>
+        <w:t>Radialwellendichtring</w:t>
+      </w:r>
+      <w:r>
+        <w:rPr>
+          <w:rFonts w:ascii="Calibri" w:hAnsi="Calibri" w:cs="Calibri"/>
+          <w:sz w:val="22"/>
+          <w:szCs w:val="22"/>
+        </w:rPr>
+        <w:tab/>
+        <w:t>(Dichtung)</w:t>
+      </w:r>
+    </w:p>
+    <w:p>
+      <w:pPr>
+        <w:pStyle w:val="StandardWeb"/>
+        <w:spacing w:before="0" w:beforeAutospacing="0" w:after="0" w:afterAutospacing="0"/>
+        <w:ind w:left="1620"/>
+        <w:rPr>
+          <w:rFonts w:ascii="Calibri" w:hAnsi="Calibri" w:cs="Calibri"/>
+          <w:sz w:val="22"/>
+          <w:szCs w:val="22"/>
+        </w:rPr>
+      </w:pPr>
+      <w:r>
+        <w:rPr>
+          <w:rFonts w:ascii="Calibri" w:hAnsi="Calibri" w:cs="Calibri"/>
+          <w:sz w:val="22"/>
+          <w:szCs w:val="22"/>
+          <w:highlight w:val="yellow"/>
+        </w:rPr>
+        <w:t>O-Ring</w:t>
+      </w:r>
+      <w:r>
+        <w:rPr>
+          <w:rFonts w:ascii="Calibri" w:hAnsi="Calibri" w:cs="Calibri"/>
+          <w:sz w:val="22"/>
+          <w:szCs w:val="22"/>
+        </w:rPr>
+        <w:tab/>
+      </w:r>
+      <w:r>
+        <w:rPr>
+          <w:rFonts w:ascii="Calibri" w:hAnsi="Calibri" w:cs="Calibri"/>
+          <w:sz w:val="22"/>
+          <w:szCs w:val="22"/>
+        </w:rPr>
+        <w:tab/>
+      </w:r>
+      <w:r>
+        <w:rPr>
+          <w:rFonts w:ascii="Calibri" w:hAnsi="Calibri" w:cs="Calibri"/>
+          <w:sz w:val="22"/>
+          <w:szCs w:val="22"/>
+        </w:rPr>
+        <w:tab/>
+        <w:t>(Dichtung)</w:t>
+      </w:r>
+    </w:p>
+    <w:p>
+      <w:pPr>
+        <w:pStyle w:val="StandardWeb"/>
+        <w:spacing w:before="0" w:beforeAutospacing="0" w:after="0" w:afterAutospacing="0"/>
+        <w:ind w:left="1080"/>
+        <w:rPr>
+          <w:rFonts w:ascii="Calibri" w:hAnsi="Calibri" w:cs="Calibri"/>
+          <w:sz w:val="22"/>
+          <w:szCs w:val="22"/>
+        </w:rPr>
+      </w:pPr>
+      <w:r>
+        <w:rPr>
+          <w:rFonts w:ascii="Calibri" w:hAnsi="Calibri" w:cs="Calibri"/>
+          <w:sz w:val="22"/>
+          <w:szCs w:val="22"/>
+        </w:rPr>
+        <w:t>Lagergehäuse B</w:t>
+      </w:r>
+      <w:r>
+        <w:rPr>
+          <w:rFonts w:ascii="Calibri" w:hAnsi="Calibri" w:cs="Calibri"/>
+          <w:sz w:val="22"/>
+          <w:szCs w:val="22"/>
+        </w:rPr>
+        <w:t xml:space="preserve"> </w:t>
+      </w:r>
+      <w:r>
+        <w:rPr>
+          <w:rFonts w:ascii="Calibri" w:hAnsi="Calibri" w:cs="Calibri"/>
+          <w:sz w:val="22"/>
+          <w:szCs w:val="22"/>
+        </w:rPr>
+        <w:tab/>
+        <w:t>(Lagerung der Welle)</w:t>
+      </w:r>
+    </w:p>
+    <w:p>
+      <w:pPr>
+        <w:pStyle w:val="StandardWeb"/>
+        <w:spacing w:before="0" w:beforeAutospacing="0" w:after="0" w:afterAutospacing="0"/>
+        <w:ind w:left="1620"/>
+        <w:rPr>
+          <w:rFonts w:ascii="Calibri" w:hAnsi="Calibri" w:cs="Calibri"/>
+          <w:sz w:val="22"/>
+          <w:szCs w:val="22"/>
+        </w:rPr>
+      </w:pPr>
+      <w:r>
+        <w:rPr>
+          <w:rFonts w:ascii="Calibri" w:hAnsi="Calibri" w:cs="Calibri"/>
+          <w:sz w:val="22"/>
+          <w:szCs w:val="22"/>
+          <w:highlight w:val="yellow"/>
+        </w:rPr>
+        <w:t>Rillenkugellager</w:t>
+      </w:r>
+      <w:r>
+        <w:rPr>
+          <w:rFonts w:ascii="Calibri" w:hAnsi="Calibri" w:cs="Calibri"/>
+          <w:sz w:val="22"/>
+          <w:szCs w:val="22"/>
+        </w:rPr>
+        <w:tab/>
+        <w:t>(Lagerung der Welle)</w:t>
+      </w:r>
+    </w:p>
+    <w:p>
+      <w:pPr>
+        <w:pStyle w:val="StandardWeb"/>
+        <w:spacing w:before="0" w:beforeAutospacing="0" w:after="0" w:afterAutospacing="0"/>
+        <w:ind w:left="1620"/>
+        <w:rPr>
+          <w:rFonts w:ascii="Calibri" w:hAnsi="Calibri" w:cs="Calibri"/>
+          <w:sz w:val="22"/>
+          <w:szCs w:val="22"/>
+        </w:rPr>
+      </w:pPr>
+      <w:r>
+        <w:rPr>
+          <w:rFonts w:ascii="Calibri" w:hAnsi="Calibri" w:cs="Calibri"/>
+          <w:sz w:val="22"/>
+          <w:szCs w:val="22"/>
+        </w:rPr>
+        <w:t>Stopfen</w:t>
+      </w:r>
+    </w:p>
+    <w:p>
+      <w:pPr>
+        <w:pStyle w:val="StandardWeb"/>
+        <w:spacing w:before="0" w:beforeAutospacing="0" w:after="0" w:afterAutospacing="0"/>
+        <w:ind w:left="1620"/>
+        <w:rPr>
+          <w:rFonts w:ascii="Calibri" w:hAnsi="Calibri" w:cs="Calibri"/>
+          <w:sz w:val="22"/>
+          <w:szCs w:val="22"/>
+        </w:rPr>
+      </w:pPr>
+      <w:r>
+        <w:rPr>
+          <w:rFonts w:ascii="Calibri" w:hAnsi="Calibri" w:cs="Calibri"/>
+          <w:sz w:val="22"/>
+          <w:szCs w:val="22"/>
+        </w:rPr>
+        <w:t>Schmiernippel</w:t>
+      </w:r>
+      <w:r>
+        <w:rPr>
+          <w:rFonts w:ascii="Calibri" w:hAnsi="Calibri" w:cs="Calibri"/>
+          <w:sz w:val="22"/>
+          <w:szCs w:val="22"/>
+        </w:rPr>
+        <w:tab/>
+        <w:t>(Schmierung)</w:t>
+      </w:r>
+    </w:p>
+    <w:p>
+      <w:pPr>
+        <w:pStyle w:val="StandardWeb"/>
+        <w:spacing w:before="0" w:beforeAutospacing="0" w:after="0" w:afterAutospacing="0"/>
+        <w:ind w:left="1620"/>
+        <w:rPr>
+          <w:rFonts w:ascii="Calibri" w:hAnsi="Calibri" w:cs="Calibri"/>
+          <w:sz w:val="22"/>
+          <w:szCs w:val="22"/>
+        </w:rPr>
+      </w:pPr>
+      <w:r>
+        <w:rPr>
+          <w:rFonts w:ascii="Calibri" w:hAnsi="Calibri" w:cs="Calibri"/>
+          <w:sz w:val="22"/>
+          <w:szCs w:val="22"/>
+        </w:rPr>
+        <w:t>Gehäuse</w:t>
+      </w:r>
+      <w:r>
+        <w:rPr>
+          <w:rFonts w:ascii="Calibri" w:hAnsi="Calibri" w:cs="Calibri"/>
+          <w:sz w:val="22"/>
+          <w:szCs w:val="22"/>
+        </w:rPr>
+        <w:tab/>
+      </w:r>
+      <w:r>
+        <w:rPr>
+          <w:rFonts w:ascii="Calibri" w:hAnsi="Calibri" w:cs="Calibri"/>
+          <w:sz w:val="22"/>
+          <w:szCs w:val="22"/>
+        </w:rPr>
+        <w:tab/>
+      </w:r>
+      <w:r>
+        <w:rPr>
+          <w:rFonts w:ascii="Calibri" w:hAnsi="Calibri" w:cs="Calibri"/>
+          <w:sz w:val="22"/>
+          <w:szCs w:val="22"/>
+        </w:rPr>
+        <w:tab/>
+      </w:r>
+    </w:p>
+    <w:p>
+      <w:pPr>
+        <w:pStyle w:val="StandardWeb"/>
+        <w:spacing w:before="0" w:beforeAutospacing="0" w:after="0" w:afterAutospacing="0"/>
+        <w:ind w:left="1620"/>
+        <w:rPr>
+          <w:rFonts w:ascii="Calibri" w:hAnsi="Calibri" w:cs="Calibri"/>
+          <w:sz w:val="22"/>
+          <w:szCs w:val="22"/>
+        </w:rPr>
+      </w:pPr>
+      <w:r>
+        <w:rPr>
+          <w:rFonts w:ascii="Calibri" w:hAnsi="Calibri" w:cs="Calibri"/>
+          <w:sz w:val="22"/>
+          <w:szCs w:val="22"/>
+        </w:rPr>
+        <w:t>Deckel ohne Durchgansloch</w:t>
+      </w:r>
+      <w:r>
+        <w:rPr>
+          <w:rFonts w:ascii="Calibri" w:hAnsi="Calibri" w:cs="Calibri"/>
+          <w:sz w:val="22"/>
+          <w:szCs w:val="22"/>
+        </w:rPr>
+        <w:tab/>
+        <w:t>(Fixierung des Lagers)</w:t>
+      </w:r>
+    </w:p>
+    <w:p>
+      <w:pPr>
+        <w:pStyle w:val="StandardWeb"/>
+        <w:spacing w:before="0" w:beforeAutospacing="0" w:after="0" w:afterAutospacing="0"/>
+        <w:ind w:left="1620"/>
+        <w:rPr>
+          <w:rFonts w:ascii="Calibri" w:hAnsi="Calibri" w:cs="Calibri"/>
+          <w:sz w:val="22"/>
+          <w:szCs w:val="22"/>
+        </w:rPr>
+      </w:pPr>
+      <w:r>
+        <w:rPr>
+          <w:rFonts w:ascii="Calibri" w:hAnsi="Calibri" w:cs="Calibri"/>
+          <w:sz w:val="22"/>
+          <w:szCs w:val="22"/>
+        </w:rPr>
+        <w:t>Innensechskantschrauben</w:t>
+      </w:r>
+      <w:r>
+        <w:rPr>
+          <w:rFonts w:ascii="Calibri" w:hAnsi="Calibri" w:cs="Calibri"/>
+          <w:sz w:val="22"/>
+          <w:szCs w:val="22"/>
+        </w:rPr>
+        <w:tab/>
+      </w:r>
+      <w:r>
+        <w:rPr>
+          <w:rFonts w:ascii="Calibri" w:hAnsi="Calibri" w:cs="Calibri"/>
+          <w:sz w:val="22"/>
+          <w:szCs w:val="22"/>
+        </w:rPr>
+        <w:t>(Fixierung des Deckels)</w:t>
+      </w:r>
+      <w:r>
+        <w:rPr>
+          <w:rFonts w:ascii="Calibri" w:hAnsi="Calibri" w:cs="Calibri"/>
+          <w:sz w:val="22"/>
+          <w:szCs w:val="22"/>
+        </w:rPr>
+        <w:tab/>
+      </w:r>
       <w:bookmarkStart w:id="0" w:name="_GoBack"/>
-      <w:r>
-        <w:rPr>
-          <w:rFonts w:ascii="Calibri" w:hAnsi="Calibri" w:cs="Calibri"/>
-          <w:sz w:val="22"/>
-          <w:szCs w:val="22"/>
-        </w:rPr>
-        <w:t>Innenrohr</w:t>
-      </w:r>
-    </w:p>
-    <w:bookmarkEnd w:id="0"/>
-    <w:p>
-      <w:pPr>
-        <w:pStyle w:val="StandardWeb"/>
-        <w:spacing w:before="0" w:beforeAutospacing="0" w:after="0" w:afterAutospacing="0"/>
-        <w:ind w:left="1620"/>
-        <w:rPr>
-          <w:rFonts w:ascii="Calibri" w:hAnsi="Calibri" w:cs="Calibri"/>
-          <w:sz w:val="22"/>
-          <w:szCs w:val="22"/>
-        </w:rPr>
-      </w:pPr>
-      <w:r>
-        <w:rPr>
-          <w:rFonts w:ascii="Calibri" w:hAnsi="Calibri" w:cs="Calibri"/>
-          <w:sz w:val="22"/>
-          <w:szCs w:val="22"/>
-        </w:rPr>
-        <w:t>Seitenwände</w:t>
-      </w:r>
+      <w:bookmarkEnd w:id="0"/>
     </w:p>
     <w:p>
       <w:pPr>
@@ -243,7 +981,16 @@
           <w:szCs w:val="22"/>
           <w:highlight w:val="yellow"/>
         </w:rPr>
-        <w:t>Trommel</w:t>
+        <w:t>Radialwellendichtring</w:t>
+      </w:r>
+      <w:r>
+        <w:rPr>
+          <w:rFonts w:ascii="Calibri" w:hAnsi="Calibri" w:cs="Calibri"/>
+          <w:sz w:val="22"/>
+          <w:szCs w:val="22"/>
+        </w:rPr>
+        <w:tab/>
+        <w:t>(Dichtung)</w:t>
       </w:r>
     </w:p>
     <w:p>
@@ -264,7 +1011,32 @@
           <w:szCs w:val="22"/>
           <w:highlight w:val="yellow"/>
         </w:rPr>
-        <w:t>Spannsatz</w:t>
+        <w:t>O-Ring</w:t>
+      </w:r>
+      <w:r>
+        <w:rPr>
+          <w:rFonts w:ascii="Calibri" w:hAnsi="Calibri" w:cs="Calibri"/>
+          <w:sz w:val="22"/>
+          <w:szCs w:val="22"/>
+        </w:rPr>
+        <w:tab/>
+      </w:r>
+      <w:r>
+        <w:rPr>
+          <w:rFonts w:ascii="Calibri" w:hAnsi="Calibri" w:cs="Calibri"/>
+          <w:sz w:val="22"/>
+          <w:szCs w:val="22"/>
+        </w:rPr>
+        <w:tab/>
+      </w:r>
+      <w:r>
+        <w:rPr>
+          <w:rFonts w:ascii="Calibri" w:hAnsi="Calibri" w:cs="Calibri"/>
+          <w:sz w:val="22"/>
+          <w:szCs w:val="22"/>
+        </w:rPr>
+        <w:tab/>
+        <w:t>(Dichtung)</w:t>
       </w:r>
     </w:p>
     <w:p>
@@ -284,7 +1056,44 @@
           <w:sz w:val="22"/>
           <w:szCs w:val="22"/>
         </w:rPr>
-        <w:t>Lagergehäuse A</w:t>
+        <w:t>Lagerbock</w:t>
+      </w:r>
+      <w:r>
+        <w:rPr>
+          <w:rFonts w:ascii="Calibri" w:hAnsi="Calibri" w:cs="Calibri"/>
+          <w:sz w:val="22"/>
+          <w:szCs w:val="22"/>
+        </w:rPr>
+        <w:tab/>
+        <w:t>(Fixierung der Lager)</w:t>
+      </w:r>
+    </w:p>
+    <w:p>
+      <w:pPr>
+        <w:pStyle w:val="StandardWeb"/>
+        <w:spacing w:before="0" w:beforeAutospacing="0" w:after="0" w:afterAutospacing="0"/>
+        <w:ind w:left="1620"/>
+        <w:rPr>
+          <w:rFonts w:ascii="Calibri" w:hAnsi="Calibri" w:cs="Calibri"/>
+          <w:sz w:val="22"/>
+          <w:szCs w:val="22"/>
+        </w:rPr>
+      </w:pPr>
+      <w:r>
+        <w:rPr>
+          <w:rFonts w:ascii="Calibri" w:hAnsi="Calibri" w:cs="Calibri"/>
+          <w:sz w:val="22"/>
+          <w:szCs w:val="22"/>
+        </w:rPr>
+        <w:t>Innensechskantschrauben</w:t>
+      </w:r>
+      <w:r>
+        <w:rPr>
+          <w:rFonts w:ascii="Calibri" w:hAnsi="Calibri" w:cs="Calibri"/>
+          <w:sz w:val="22"/>
+          <w:szCs w:val="22"/>
+        </w:rPr>
+        <w:tab/>
       </w:r>
     </w:p>
     <w:p>
@@ -305,107 +1114,76 @@
           <w:szCs w:val="22"/>
           <w:highlight w:val="yellow"/>
         </w:rPr>
-        <w:t>Rillenkugellager</w:t>
-      </w:r>
-    </w:p>
-    <w:p>
-      <w:pPr>
-        <w:pStyle w:val="StandardWeb"/>
-        <w:spacing w:before="0" w:beforeAutospacing="0" w:after="0" w:afterAutospacing="0"/>
-        <w:ind w:left="1620"/>
-        <w:rPr>
-          <w:rFonts w:ascii="Calibri" w:hAnsi="Calibri" w:cs="Calibri"/>
-          <w:sz w:val="22"/>
-          <w:szCs w:val="22"/>
-        </w:rPr>
-      </w:pPr>
-      <w:r>
-        <w:rPr>
-          <w:rFonts w:ascii="Calibri" w:hAnsi="Calibri" w:cs="Calibri"/>
-          <w:sz w:val="22"/>
-          <w:szCs w:val="22"/>
-        </w:rPr>
-        <w:t>Stopfen</w:t>
-      </w:r>
-    </w:p>
-    <w:p>
-      <w:pPr>
-        <w:pStyle w:val="StandardWeb"/>
-        <w:spacing w:before="0" w:beforeAutospacing="0" w:after="0" w:afterAutospacing="0"/>
-        <w:ind w:left="1620"/>
-        <w:rPr>
-          <w:rFonts w:ascii="Calibri" w:hAnsi="Calibri" w:cs="Calibri"/>
-          <w:sz w:val="22"/>
-          <w:szCs w:val="22"/>
-        </w:rPr>
-      </w:pPr>
-      <w:r>
-        <w:rPr>
-          <w:rFonts w:ascii="Calibri" w:hAnsi="Calibri" w:cs="Calibri"/>
-          <w:sz w:val="22"/>
-          <w:szCs w:val="22"/>
-        </w:rPr>
-        <w:t>Schmiernippel</w:t>
-      </w:r>
-    </w:p>
-    <w:p>
-      <w:pPr>
-        <w:pStyle w:val="StandardWeb"/>
-        <w:spacing w:before="0" w:beforeAutospacing="0" w:after="0" w:afterAutospacing="0"/>
-        <w:ind w:left="1620"/>
-        <w:rPr>
-          <w:rFonts w:ascii="Calibri" w:hAnsi="Calibri" w:cs="Calibri"/>
-          <w:sz w:val="22"/>
-          <w:szCs w:val="22"/>
-        </w:rPr>
-      </w:pPr>
-      <w:r>
-        <w:rPr>
-          <w:rFonts w:ascii="Calibri" w:hAnsi="Calibri" w:cs="Calibri"/>
-          <w:sz w:val="22"/>
-          <w:szCs w:val="22"/>
-        </w:rPr>
-        <w:t>Gehäuse</w:t>
-      </w:r>
-    </w:p>
-    <w:p>
-      <w:pPr>
-        <w:pStyle w:val="StandardWeb"/>
-        <w:spacing w:before="0" w:beforeAutospacing="0" w:after="0" w:afterAutospacing="0"/>
-        <w:ind w:left="1620"/>
-        <w:rPr>
-          <w:rFonts w:ascii="Calibri" w:hAnsi="Calibri" w:cs="Calibri"/>
-          <w:sz w:val="22"/>
-          <w:szCs w:val="22"/>
-        </w:rPr>
-      </w:pPr>
-      <w:r>
-        <w:rPr>
-          <w:rFonts w:ascii="Calibri" w:hAnsi="Calibri" w:cs="Calibri"/>
-          <w:sz w:val="22"/>
-          <w:szCs w:val="22"/>
-        </w:rPr>
-        <w:t>Deckel ohne Durchgansloch</w:t>
-      </w:r>
-    </w:p>
-    <w:p>
-      <w:pPr>
-        <w:pStyle w:val="StandardWeb"/>
-        <w:spacing w:before="0" w:beforeAutospacing="0" w:after="0" w:afterAutospacing="0"/>
-        <w:ind w:left="1620"/>
-        <w:rPr>
-          <w:rFonts w:ascii="Calibri" w:hAnsi="Calibri" w:cs="Calibri"/>
-          <w:sz w:val="22"/>
-          <w:szCs w:val="22"/>
-        </w:rPr>
-      </w:pPr>
-      <w:r>
-        <w:rPr>
-          <w:rFonts w:ascii="Calibri" w:hAnsi="Calibri" w:cs="Calibri"/>
-          <w:sz w:val="22"/>
-          <w:szCs w:val="22"/>
-        </w:rPr>
-        <w:t>Innensechskantschrauben</w:t>
+        <w:t>Betonanker</w:t>
+      </w:r>
+      <w:r>
+        <w:rPr>
+          <w:rFonts w:ascii="Calibri" w:hAnsi="Calibri" w:cs="Calibri"/>
+          <w:sz w:val="22"/>
+          <w:szCs w:val="22"/>
+        </w:rPr>
+        <w:tab/>
+      </w:r>
+      <w:r>
+        <w:rPr>
+          <w:rFonts w:ascii="Calibri" w:hAnsi="Calibri" w:cs="Calibri"/>
+          <w:sz w:val="22"/>
+          <w:szCs w:val="22"/>
+        </w:rPr>
+        <w:tab/>
+      </w:r>
+      <w:r>
+        <w:rPr>
+          <w:rFonts w:ascii="Calibri" w:hAnsi="Calibri" w:cs="Calibri"/>
+          <w:sz w:val="22"/>
+          <w:szCs w:val="22"/>
+        </w:rPr>
+        <w:tab/>
+        <w:t>(Verbindung zur Anschlussstelle)</w:t>
+      </w:r>
+    </w:p>
+    <w:p>
+      <w:pPr>
+        <w:pStyle w:val="StandardWeb"/>
+        <w:spacing w:before="0" w:beforeAutospacing="0" w:after="0" w:afterAutospacing="0"/>
+        <w:ind w:left="1620"/>
+        <w:rPr>
+          <w:rFonts w:ascii="Calibri" w:hAnsi="Calibri" w:cs="Calibri"/>
+          <w:sz w:val="22"/>
+          <w:szCs w:val="22"/>
+        </w:rPr>
+      </w:pPr>
+      <w:r>
+        <w:rPr>
+          <w:rFonts w:ascii="Calibri" w:hAnsi="Calibri" w:cs="Calibri"/>
+          <w:sz w:val="22"/>
+          <w:szCs w:val="22"/>
+        </w:rPr>
+        <w:t>Lagerbock</w:t>
+      </w:r>
+      <w:r>
+        <w:rPr>
+          <w:rFonts w:ascii="Calibri" w:hAnsi="Calibri" w:cs="Calibri"/>
+          <w:sz w:val="22"/>
+          <w:szCs w:val="22"/>
+        </w:rPr>
+        <w:tab/>
+      </w:r>
+      <w:r>
+        <w:rPr>
+          <w:rFonts w:ascii="Calibri" w:hAnsi="Calibri" w:cs="Calibri"/>
+          <w:sz w:val="22"/>
+          <w:szCs w:val="22"/>
+        </w:rPr>
+        <w:tab/>
+      </w:r>
+      <w:r>
+        <w:rPr>
+          <w:rFonts w:ascii="Calibri" w:hAnsi="Calibri" w:cs="Calibri"/>
+          <w:sz w:val="22"/>
+          <w:szCs w:val="22"/>
+        </w:rPr>
+        <w:tab/>
       </w:r>
     </w:p>
     <w:p>
@@ -426,7 +1204,108 @@
           <w:szCs w:val="22"/>
           <w:highlight w:val="yellow"/>
         </w:rPr>
-        <w:t>Radialwellendichtring</w:t>
+        <w:t>Schelle</w:t>
+      </w:r>
+    </w:p>
+    <w:p>
+      <w:pPr>
+        <w:pStyle w:val="StandardWeb"/>
+        <w:spacing w:before="0" w:beforeAutospacing="0" w:after="0" w:afterAutospacing="0"/>
+        <w:ind w:left="540"/>
+        <w:rPr>
+          <w:rFonts w:ascii="Calibri" w:hAnsi="Calibri" w:cs="Calibri"/>
+          <w:sz w:val="22"/>
+          <w:szCs w:val="22"/>
+        </w:rPr>
+      </w:pPr>
+      <w:r>
+        <w:rPr>
+          <w:rFonts w:ascii="Calibri" w:hAnsi="Calibri" w:cs="Calibri"/>
+          <w:sz w:val="22"/>
+          <w:szCs w:val="22"/>
+        </w:rPr>
+        <w:t>Untertrommel</w:t>
+      </w:r>
+      <w:r>
+        <w:rPr>
+          <w:rFonts w:ascii="Calibri" w:hAnsi="Calibri" w:cs="Calibri"/>
+          <w:sz w:val="22"/>
+          <w:szCs w:val="22"/>
+        </w:rPr>
+        <w:t xml:space="preserve"> </w:t>
+      </w:r>
+      <w:r>
+        <w:rPr>
+          <w:rFonts w:ascii="Calibri" w:hAnsi="Calibri" w:cs="Calibri"/>
+          <w:sz w:val="22"/>
+          <w:szCs w:val="22"/>
+        </w:rPr>
+        <w:tab/>
+        <w:t>(Umlenkung des Bandes)</w:t>
+      </w:r>
+    </w:p>
+    <w:p>
+      <w:pPr>
+        <w:pStyle w:val="StandardWeb"/>
+        <w:spacing w:before="0" w:beforeAutospacing="0" w:after="0" w:afterAutospacing="0"/>
+        <w:ind w:left="1620"/>
+        <w:rPr>
+          <w:rFonts w:ascii="Calibri" w:hAnsi="Calibri" w:cs="Calibri"/>
+          <w:sz w:val="22"/>
+          <w:szCs w:val="22"/>
+        </w:rPr>
+      </w:pPr>
+      <w:r>
+        <w:rPr>
+          <w:rFonts w:ascii="Calibri" w:hAnsi="Calibri" w:cs="Calibri"/>
+          <w:sz w:val="22"/>
+          <w:szCs w:val="22"/>
+        </w:rPr>
+        <w:t xml:space="preserve">wie Antriebstrommel aber ohne Kettenrad Abtrieb </w:t>
+      </w:r>
+    </w:p>
+    <w:p>
+      <w:pPr>
+        <w:pStyle w:val="StandardWeb"/>
+        <w:spacing w:before="0" w:beforeAutospacing="0" w:after="0" w:afterAutospacing="0"/>
+        <w:ind w:left="540"/>
+        <w:rPr>
+          <w:rFonts w:ascii="Calibri" w:hAnsi="Calibri" w:cs="Calibri"/>
+          <w:sz w:val="22"/>
+          <w:szCs w:val="22"/>
+        </w:rPr>
+      </w:pPr>
+      <w:r>
+        <w:rPr>
+          <w:rFonts w:ascii="Calibri" w:hAnsi="Calibri" w:cs="Calibri"/>
+          <w:sz w:val="22"/>
+          <w:szCs w:val="22"/>
+        </w:rPr>
+        <w:t>Band</w:t>
+      </w:r>
+      <w:r>
+        <w:rPr>
+          <w:rFonts w:ascii="Calibri" w:hAnsi="Calibri" w:cs="Calibri"/>
+          <w:sz w:val="22"/>
+          <w:szCs w:val="22"/>
+        </w:rPr>
+        <w:t xml:space="preserve"> </w:t>
+      </w:r>
+      <w:r>
+        <w:rPr>
+          <w:rFonts w:ascii="Calibri" w:hAnsi="Calibri" w:cs="Calibri"/>
+          <w:sz w:val="22"/>
+          <w:szCs w:val="22"/>
+        </w:rPr>
+        <w:tab/>
+      </w:r>
+      <w:r>
+        <w:rPr>
+          <w:rFonts w:ascii="Calibri" w:hAnsi="Calibri" w:cs="Calibri"/>
+          <w:sz w:val="22"/>
+          <w:szCs w:val="22"/>
+        </w:rPr>
+        <w:tab/>
       </w:r>
     </w:p>
     <w:p>
@@ -447,27 +1326,60 @@
           <w:szCs w:val="22"/>
           <w:highlight w:val="yellow"/>
         </w:rPr>
-        <w:t>O-Ring</w:t>
-      </w:r>
-    </w:p>
-    <w:p>
-      <w:pPr>
-        <w:pStyle w:val="StandardWeb"/>
-        <w:spacing w:before="0" w:beforeAutospacing="0" w:after="0" w:afterAutospacing="0"/>
-        <w:ind w:left="1080"/>
-        <w:rPr>
-          <w:rFonts w:ascii="Calibri" w:hAnsi="Calibri" w:cs="Calibri"/>
-          <w:sz w:val="22"/>
-          <w:szCs w:val="22"/>
-        </w:rPr>
-      </w:pPr>
-      <w:r>
-        <w:rPr>
-          <w:rFonts w:ascii="Calibri" w:hAnsi="Calibri" w:cs="Calibri"/>
-          <w:sz w:val="22"/>
-          <w:szCs w:val="22"/>
-        </w:rPr>
-        <w:t>Lagergehäuse B</w:t>
+        <w:t>Förderband</w:t>
+      </w:r>
+      <w:r>
+        <w:rPr>
+          <w:rFonts w:ascii="Calibri" w:hAnsi="Calibri" w:cs="Calibri"/>
+          <w:sz w:val="22"/>
+          <w:szCs w:val="22"/>
+        </w:rPr>
+        <w:tab/>
+      </w:r>
+      <w:r>
+        <w:rPr>
+          <w:rFonts w:ascii="Calibri" w:hAnsi="Calibri" w:cs="Calibri"/>
+          <w:sz w:val="22"/>
+          <w:szCs w:val="22"/>
+        </w:rPr>
+        <w:tab/>
+      </w:r>
+    </w:p>
+    <w:p>
+      <w:pPr>
+        <w:pStyle w:val="StandardWeb"/>
+        <w:spacing w:before="0" w:beforeAutospacing="0" w:after="0" w:afterAutospacing="0"/>
+        <w:ind w:left="1620"/>
+        <w:rPr>
+          <w:rFonts w:ascii="Calibri" w:hAnsi="Calibri" w:cs="Calibri"/>
+          <w:sz w:val="22"/>
+          <w:szCs w:val="22"/>
+        </w:rPr>
+      </w:pPr>
+      <w:r>
+        <w:rPr>
+          <w:rFonts w:ascii="Calibri" w:hAnsi="Calibri" w:cs="Calibri"/>
+          <w:sz w:val="22"/>
+          <w:szCs w:val="22"/>
+        </w:rPr>
+        <w:t>Gleitbahn</w:t>
+      </w:r>
+      <w:r>
+        <w:rPr>
+          <w:rFonts w:ascii="Calibri" w:hAnsi="Calibri" w:cs="Calibri"/>
+          <w:sz w:val="22"/>
+          <w:szCs w:val="22"/>
+        </w:rPr>
+        <w:tab/>
+      </w:r>
+      <w:r>
+        <w:rPr>
+          <w:rFonts w:ascii="Calibri" w:hAnsi="Calibri" w:cs="Calibri"/>
+          <w:sz w:val="22"/>
+          <w:szCs w:val="22"/>
+        </w:rPr>
+        <w:tab/>
+        <w:t>(Stützen des Obertrums)</w:t>
       </w:r>
     </w:p>
     <w:p>
@@ -488,107 +1400,79 @@
           <w:szCs w:val="22"/>
           <w:highlight w:val="yellow"/>
         </w:rPr>
-        <w:t>Rillenkugellager</w:t>
-      </w:r>
-    </w:p>
-    <w:p>
-      <w:pPr>
-        <w:pStyle w:val="StandardWeb"/>
-        <w:spacing w:before="0" w:beforeAutospacing="0" w:after="0" w:afterAutospacing="0"/>
-        <w:ind w:left="1620"/>
-        <w:rPr>
-          <w:rFonts w:ascii="Calibri" w:hAnsi="Calibri" w:cs="Calibri"/>
-          <w:sz w:val="22"/>
-          <w:szCs w:val="22"/>
-        </w:rPr>
-      </w:pPr>
-      <w:r>
-        <w:rPr>
-          <w:rFonts w:ascii="Calibri" w:hAnsi="Calibri" w:cs="Calibri"/>
-          <w:sz w:val="22"/>
-          <w:szCs w:val="22"/>
-        </w:rPr>
-        <w:t>Stopfen</w:t>
-      </w:r>
-    </w:p>
-    <w:p>
-      <w:pPr>
-        <w:pStyle w:val="StandardWeb"/>
-        <w:spacing w:before="0" w:beforeAutospacing="0" w:after="0" w:afterAutospacing="0"/>
-        <w:ind w:left="1620"/>
-        <w:rPr>
-          <w:rFonts w:ascii="Calibri" w:hAnsi="Calibri" w:cs="Calibri"/>
-          <w:sz w:val="22"/>
-          <w:szCs w:val="22"/>
-        </w:rPr>
-      </w:pPr>
-      <w:r>
-        <w:rPr>
-          <w:rFonts w:ascii="Calibri" w:hAnsi="Calibri" w:cs="Calibri"/>
-          <w:sz w:val="22"/>
-          <w:szCs w:val="22"/>
-        </w:rPr>
-        <w:t>Schmiernippel</w:t>
-      </w:r>
-    </w:p>
-    <w:p>
-      <w:pPr>
-        <w:pStyle w:val="StandardWeb"/>
-        <w:spacing w:before="0" w:beforeAutospacing="0" w:after="0" w:afterAutospacing="0"/>
-        <w:ind w:left="1620"/>
-        <w:rPr>
-          <w:rFonts w:ascii="Calibri" w:hAnsi="Calibri" w:cs="Calibri"/>
-          <w:sz w:val="22"/>
-          <w:szCs w:val="22"/>
-        </w:rPr>
-      </w:pPr>
-      <w:r>
-        <w:rPr>
-          <w:rFonts w:ascii="Calibri" w:hAnsi="Calibri" w:cs="Calibri"/>
-          <w:sz w:val="22"/>
-          <w:szCs w:val="22"/>
-        </w:rPr>
-        <w:t>Gehäuse</w:t>
-      </w:r>
-    </w:p>
-    <w:p>
-      <w:pPr>
-        <w:pStyle w:val="StandardWeb"/>
-        <w:spacing w:before="0" w:beforeAutospacing="0" w:after="0" w:afterAutospacing="0"/>
-        <w:ind w:left="1620"/>
-        <w:rPr>
-          <w:rFonts w:ascii="Calibri" w:hAnsi="Calibri" w:cs="Calibri"/>
-          <w:sz w:val="22"/>
-          <w:szCs w:val="22"/>
-        </w:rPr>
-      </w:pPr>
-      <w:r>
-        <w:rPr>
-          <w:rFonts w:ascii="Calibri" w:hAnsi="Calibri" w:cs="Calibri"/>
-          <w:sz w:val="22"/>
-          <w:szCs w:val="22"/>
-        </w:rPr>
-        <w:t>Deckel ohne Durchgansloch</w:t>
-      </w:r>
-    </w:p>
-    <w:p>
-      <w:pPr>
-        <w:pStyle w:val="StandardWeb"/>
-        <w:spacing w:before="0" w:beforeAutospacing="0" w:after="0" w:afterAutospacing="0"/>
-        <w:ind w:left="1620"/>
-        <w:rPr>
-          <w:rFonts w:ascii="Calibri" w:hAnsi="Calibri" w:cs="Calibri"/>
-          <w:sz w:val="22"/>
-          <w:szCs w:val="22"/>
-        </w:rPr>
-      </w:pPr>
-      <w:r>
-        <w:rPr>
-          <w:rFonts w:ascii="Calibri" w:hAnsi="Calibri" w:cs="Calibri"/>
-          <w:sz w:val="22"/>
-          <w:szCs w:val="22"/>
-        </w:rPr>
-        <w:t>Innensechskantschrauben</w:t>
+        <w:t>Tragrolle</w:t>
+      </w:r>
+      <w:r>
+        <w:rPr>
+          <w:rFonts w:ascii="Calibri" w:hAnsi="Calibri" w:cs="Calibri"/>
+          <w:sz w:val="22"/>
+          <w:szCs w:val="22"/>
+        </w:rPr>
+        <w:tab/>
+      </w:r>
+      <w:r>
+        <w:rPr>
+          <w:rFonts w:ascii="Calibri" w:hAnsi="Calibri" w:cs="Calibri"/>
+          <w:sz w:val="22"/>
+          <w:szCs w:val="22"/>
+        </w:rPr>
+        <w:tab/>
+        <w:t xml:space="preserve">(Stützen des </w:t>
+      </w:r>
+      <w:proofErr w:type="spellStart"/>
+      <w:r>
+        <w:rPr>
+          <w:rFonts w:ascii="Calibri" w:hAnsi="Calibri" w:cs="Calibri"/>
+          <w:sz w:val="22"/>
+          <w:szCs w:val="22"/>
+        </w:rPr>
+        <w:t>Untertrums</w:t>
+      </w:r>
+      <w:proofErr w:type="spellEnd"/>
+      <w:r>
+        <w:rPr>
+          <w:rFonts w:ascii="Calibri" w:hAnsi="Calibri" w:cs="Calibri"/>
+          <w:sz w:val="22"/>
+          <w:szCs w:val="22"/>
+        </w:rPr>
+        <w:t>)</w:t>
+      </w:r>
+    </w:p>
+    <w:p>
+      <w:pPr>
+        <w:pStyle w:val="StandardWeb"/>
+        <w:spacing w:before="0" w:beforeAutospacing="0" w:after="0" w:afterAutospacing="0"/>
+        <w:ind w:left="540"/>
+        <w:rPr>
+          <w:rFonts w:ascii="Calibri" w:hAnsi="Calibri" w:cs="Calibri"/>
+          <w:sz w:val="22"/>
+          <w:szCs w:val="22"/>
+        </w:rPr>
+      </w:pPr>
+      <w:r>
+        <w:rPr>
+          <w:rFonts w:ascii="Calibri" w:hAnsi="Calibri" w:cs="Calibri"/>
+          <w:sz w:val="22"/>
+          <w:szCs w:val="22"/>
+        </w:rPr>
+        <w:t>Antrieb</w:t>
+      </w:r>
+      <w:r>
+        <w:rPr>
+          <w:rFonts w:ascii="Calibri" w:hAnsi="Calibri" w:cs="Calibri"/>
+          <w:sz w:val="22"/>
+          <w:szCs w:val="22"/>
+        </w:rPr>
+        <w:tab/>
+      </w:r>
+      <w:r>
+        <w:rPr>
+          <w:rFonts w:ascii="Calibri" w:hAnsi="Calibri" w:cs="Calibri"/>
+          <w:sz w:val="22"/>
+          <w:szCs w:val="22"/>
+        </w:rPr>
+        <w:tab/>
+        <w:t>(Drehen der Antriebstrommel)</w:t>
       </w:r>
     </w:p>
     <w:p>
@@ -609,7 +1493,16 @@
           <w:szCs w:val="22"/>
           <w:highlight w:val="yellow"/>
         </w:rPr>
-        <w:t>Radialwellendichtring</w:t>
+        <w:t>Dreifachrollenkette</w:t>
+      </w:r>
+      <w:r>
+        <w:rPr>
+          <w:rFonts w:ascii="Calibri" w:hAnsi="Calibri" w:cs="Calibri"/>
+          <w:sz w:val="22"/>
+          <w:szCs w:val="22"/>
+        </w:rPr>
+        <w:tab/>
+        <w:t>(Übertragen der Antriebskraft)</w:t>
       </w:r>
     </w:p>
     <w:p>
@@ -630,294 +1523,24 @@
           <w:szCs w:val="22"/>
           <w:highlight w:val="yellow"/>
         </w:rPr>
-        <w:t>O-Ring</w:t>
-      </w:r>
-    </w:p>
-    <w:p>
-      <w:pPr>
-        <w:pStyle w:val="StandardWeb"/>
-        <w:spacing w:before="0" w:beforeAutospacing="0" w:after="0" w:afterAutospacing="0"/>
-        <w:ind w:left="1080"/>
-        <w:rPr>
-          <w:rFonts w:ascii="Calibri" w:hAnsi="Calibri" w:cs="Calibri"/>
-          <w:sz w:val="22"/>
-          <w:szCs w:val="22"/>
-        </w:rPr>
-      </w:pPr>
-      <w:r>
-        <w:rPr>
-          <w:rFonts w:ascii="Calibri" w:hAnsi="Calibri" w:cs="Calibri"/>
-          <w:sz w:val="22"/>
-          <w:szCs w:val="22"/>
-        </w:rPr>
-        <w:t>Lagerbock</w:t>
-      </w:r>
-    </w:p>
-    <w:p>
-      <w:pPr>
-        <w:pStyle w:val="StandardWeb"/>
-        <w:spacing w:before="0" w:beforeAutospacing="0" w:after="0" w:afterAutospacing="0"/>
-        <w:ind w:left="1620"/>
-        <w:rPr>
-          <w:rFonts w:ascii="Calibri" w:hAnsi="Calibri" w:cs="Calibri"/>
-          <w:sz w:val="22"/>
-          <w:szCs w:val="22"/>
-        </w:rPr>
-      </w:pPr>
-      <w:r>
-        <w:rPr>
-          <w:rFonts w:ascii="Calibri" w:hAnsi="Calibri" w:cs="Calibri"/>
-          <w:sz w:val="22"/>
-          <w:szCs w:val="22"/>
-        </w:rPr>
-        <w:t>Innensechskantschrauben</w:t>
-      </w:r>
-    </w:p>
-    <w:p>
-      <w:pPr>
-        <w:pStyle w:val="StandardWeb"/>
-        <w:spacing w:before="0" w:beforeAutospacing="0" w:after="0" w:afterAutospacing="0"/>
-        <w:ind w:left="1620"/>
-        <w:rPr>
-          <w:rFonts w:ascii="Calibri" w:hAnsi="Calibri" w:cs="Calibri"/>
-          <w:sz w:val="22"/>
-          <w:szCs w:val="22"/>
-        </w:rPr>
-      </w:pPr>
-      <w:r>
-        <w:rPr>
-          <w:rFonts w:ascii="Calibri" w:hAnsi="Calibri" w:cs="Calibri"/>
-          <w:sz w:val="22"/>
-          <w:szCs w:val="22"/>
-          <w:highlight w:val="yellow"/>
-        </w:rPr>
-        <w:t>Betonanker</w:t>
-      </w:r>
-    </w:p>
-    <w:p>
-      <w:pPr>
-        <w:pStyle w:val="StandardWeb"/>
-        <w:spacing w:before="0" w:beforeAutospacing="0" w:after="0" w:afterAutospacing="0"/>
-        <w:ind w:left="1620"/>
-        <w:rPr>
-          <w:rFonts w:ascii="Calibri" w:hAnsi="Calibri" w:cs="Calibri"/>
-          <w:sz w:val="22"/>
-          <w:szCs w:val="22"/>
-        </w:rPr>
-      </w:pPr>
-      <w:r>
-        <w:rPr>
-          <w:rFonts w:ascii="Calibri" w:hAnsi="Calibri" w:cs="Calibri"/>
-          <w:sz w:val="22"/>
-          <w:szCs w:val="22"/>
-        </w:rPr>
-        <w:t>Lagerbock</w:t>
-      </w:r>
-    </w:p>
-    <w:p>
-      <w:pPr>
-        <w:pStyle w:val="StandardWeb"/>
-        <w:spacing w:before="0" w:beforeAutospacing="0" w:after="0" w:afterAutospacing="0"/>
-        <w:ind w:left="1620"/>
-        <w:rPr>
-          <w:rFonts w:ascii="Calibri" w:hAnsi="Calibri" w:cs="Calibri"/>
-          <w:sz w:val="22"/>
-          <w:szCs w:val="22"/>
-        </w:rPr>
-      </w:pPr>
-      <w:r>
-        <w:rPr>
-          <w:rFonts w:ascii="Calibri" w:hAnsi="Calibri" w:cs="Calibri"/>
-          <w:sz w:val="22"/>
-          <w:szCs w:val="22"/>
-          <w:highlight w:val="yellow"/>
-        </w:rPr>
-        <w:t>Schelle</w:t>
-      </w:r>
-    </w:p>
-    <w:p>
-      <w:pPr>
-        <w:pStyle w:val="StandardWeb"/>
-        <w:spacing w:before="0" w:beforeAutospacing="0" w:after="0" w:afterAutospacing="0"/>
-        <w:ind w:left="540"/>
-        <w:rPr>
-          <w:rFonts w:ascii="Calibri" w:hAnsi="Calibri" w:cs="Calibri"/>
-          <w:sz w:val="22"/>
-          <w:szCs w:val="22"/>
-        </w:rPr>
-      </w:pPr>
-      <w:r>
-        <w:rPr>
-          <w:rFonts w:ascii="Calibri" w:hAnsi="Calibri" w:cs="Calibri"/>
-          <w:sz w:val="22"/>
-          <w:szCs w:val="22"/>
-        </w:rPr>
-        <w:t>Untertrommel</w:t>
-      </w:r>
-    </w:p>
-    <w:p>
-      <w:pPr>
-        <w:pStyle w:val="StandardWeb"/>
-        <w:spacing w:before="0" w:beforeAutospacing="0" w:after="0" w:afterAutospacing="0"/>
-        <w:ind w:left="1620"/>
-        <w:rPr>
-          <w:rFonts w:ascii="Calibri" w:hAnsi="Calibri" w:cs="Calibri"/>
-          <w:sz w:val="22"/>
-          <w:szCs w:val="22"/>
-        </w:rPr>
-      </w:pPr>
-      <w:r>
-        <w:rPr>
-          <w:rFonts w:ascii="Calibri" w:hAnsi="Calibri" w:cs="Calibri"/>
-          <w:sz w:val="22"/>
-          <w:szCs w:val="22"/>
-        </w:rPr>
-        <w:t xml:space="preserve">wie Antriebstrommel aber ohne Kettenrad Abtrieb </w:t>
-      </w:r>
-    </w:p>
-    <w:p>
-      <w:pPr>
-        <w:pStyle w:val="StandardWeb"/>
-        <w:spacing w:before="0" w:beforeAutospacing="0" w:after="0" w:afterAutospacing="0"/>
-        <w:ind w:left="540"/>
-        <w:rPr>
-          <w:rFonts w:ascii="Calibri" w:hAnsi="Calibri" w:cs="Calibri"/>
-          <w:sz w:val="22"/>
-          <w:szCs w:val="22"/>
-        </w:rPr>
-      </w:pPr>
-      <w:r>
-        <w:rPr>
-          <w:rFonts w:ascii="Calibri" w:hAnsi="Calibri" w:cs="Calibri"/>
-          <w:sz w:val="22"/>
-          <w:szCs w:val="22"/>
-        </w:rPr>
-        <w:t>Band</w:t>
-      </w:r>
-    </w:p>
-    <w:p>
-      <w:pPr>
-        <w:pStyle w:val="StandardWeb"/>
-        <w:spacing w:before="0" w:beforeAutospacing="0" w:after="0" w:afterAutospacing="0"/>
-        <w:ind w:left="1620"/>
-        <w:rPr>
-          <w:rFonts w:ascii="Calibri" w:hAnsi="Calibri" w:cs="Calibri"/>
-          <w:sz w:val="22"/>
-          <w:szCs w:val="22"/>
-        </w:rPr>
-      </w:pPr>
-      <w:r>
-        <w:rPr>
-          <w:rFonts w:ascii="Calibri" w:hAnsi="Calibri" w:cs="Calibri"/>
-          <w:sz w:val="22"/>
-          <w:szCs w:val="22"/>
-          <w:highlight w:val="yellow"/>
-        </w:rPr>
-        <w:t>Förderband</w:t>
-      </w:r>
-    </w:p>
-    <w:p>
-      <w:pPr>
-        <w:pStyle w:val="StandardWeb"/>
-        <w:spacing w:before="0" w:beforeAutospacing="0" w:after="0" w:afterAutospacing="0"/>
-        <w:ind w:left="1620"/>
-        <w:rPr>
-          <w:rFonts w:ascii="Calibri" w:hAnsi="Calibri" w:cs="Calibri"/>
-          <w:sz w:val="22"/>
-          <w:szCs w:val="22"/>
-        </w:rPr>
-      </w:pPr>
-      <w:r>
-        <w:rPr>
-          <w:rFonts w:ascii="Calibri" w:hAnsi="Calibri" w:cs="Calibri"/>
-          <w:sz w:val="22"/>
-          <w:szCs w:val="22"/>
-        </w:rPr>
-        <w:t>Gleitbahn</w:t>
-      </w:r>
-    </w:p>
-    <w:p>
-      <w:pPr>
-        <w:pStyle w:val="StandardWeb"/>
-        <w:spacing w:before="0" w:beforeAutospacing="0" w:after="0" w:afterAutospacing="0"/>
-        <w:ind w:left="1620"/>
-        <w:rPr>
-          <w:rFonts w:ascii="Calibri" w:hAnsi="Calibri" w:cs="Calibri"/>
-          <w:sz w:val="22"/>
-          <w:szCs w:val="22"/>
-        </w:rPr>
-      </w:pPr>
-      <w:r>
-        <w:rPr>
-          <w:rFonts w:ascii="Calibri" w:hAnsi="Calibri" w:cs="Calibri"/>
-          <w:sz w:val="22"/>
-          <w:szCs w:val="22"/>
-          <w:highlight w:val="yellow"/>
-        </w:rPr>
-        <w:t>Tragrolle</w:t>
-      </w:r>
-    </w:p>
-    <w:p>
-      <w:pPr>
-        <w:pStyle w:val="StandardWeb"/>
-        <w:spacing w:before="0" w:beforeAutospacing="0" w:after="0" w:afterAutospacing="0"/>
-        <w:ind w:left="540"/>
-        <w:rPr>
-          <w:rFonts w:ascii="Calibri" w:hAnsi="Calibri" w:cs="Calibri"/>
-          <w:sz w:val="22"/>
-          <w:szCs w:val="22"/>
-        </w:rPr>
-      </w:pPr>
-      <w:r>
-        <w:rPr>
-          <w:rFonts w:ascii="Calibri" w:hAnsi="Calibri" w:cs="Calibri"/>
-          <w:sz w:val="22"/>
-          <w:szCs w:val="22"/>
-        </w:rPr>
-        <w:t>Antrieb</w:t>
-      </w:r>
-    </w:p>
-    <w:p>
-      <w:pPr>
-        <w:pStyle w:val="StandardWeb"/>
-        <w:spacing w:before="0" w:beforeAutospacing="0" w:after="0" w:afterAutospacing="0"/>
-        <w:ind w:left="1620"/>
-        <w:rPr>
-          <w:rFonts w:ascii="Calibri" w:hAnsi="Calibri" w:cs="Calibri"/>
-          <w:sz w:val="22"/>
-          <w:szCs w:val="22"/>
-        </w:rPr>
-      </w:pPr>
-      <w:r>
-        <w:rPr>
-          <w:rFonts w:ascii="Calibri" w:hAnsi="Calibri" w:cs="Calibri"/>
-          <w:sz w:val="22"/>
-          <w:szCs w:val="22"/>
-          <w:highlight w:val="yellow"/>
-        </w:rPr>
-        <w:t>Dreifachrollenkette</w:t>
-      </w:r>
-    </w:p>
-    <w:p>
-      <w:pPr>
-        <w:pStyle w:val="StandardWeb"/>
-        <w:spacing w:before="0" w:beforeAutospacing="0" w:after="0" w:afterAutospacing="0"/>
-        <w:ind w:left="1620"/>
-        <w:rPr>
-          <w:rFonts w:ascii="Calibri" w:hAnsi="Calibri" w:cs="Calibri"/>
-          <w:sz w:val="22"/>
-          <w:szCs w:val="22"/>
-        </w:rPr>
-      </w:pPr>
-      <w:r>
-        <w:rPr>
-          <w:rFonts w:ascii="Calibri" w:hAnsi="Calibri" w:cs="Calibri"/>
-          <w:sz w:val="22"/>
-          <w:szCs w:val="22"/>
-          <w:highlight w:val="yellow"/>
-        </w:rPr>
         <w:t>Getriebemotor</w:t>
       </w:r>
+      <w:r>
+        <w:rPr>
+          <w:rFonts w:ascii="Calibri" w:hAnsi="Calibri" w:cs="Calibri"/>
+          <w:sz w:val="22"/>
+          <w:szCs w:val="22"/>
+        </w:rPr>
+        <w:tab/>
+      </w:r>
+      <w:r>
+        <w:rPr>
+          <w:rFonts w:ascii="Calibri" w:hAnsi="Calibri" w:cs="Calibri"/>
+          <w:sz w:val="22"/>
+          <w:szCs w:val="22"/>
+        </w:rPr>
+        <w:t>(Generierung der Antriebskraft)</w:t>
+      </w:r>
     </w:p>
     <w:p>
       <w:pPr>
@@ -937,6 +1560,15 @@
           <w:szCs w:val="22"/>
         </w:rPr>
         <w:t>Kettenrad Antrieb</w:t>
+      </w:r>
+      <w:r>
+        <w:rPr>
+          <w:rFonts w:ascii="Calibri" w:hAnsi="Calibri" w:cs="Calibri"/>
+          <w:sz w:val="22"/>
+          <w:szCs w:val="22"/>
+        </w:rPr>
+        <w:tab/>
+        <w:t>(Übertragung der Kraft von Motor zur Kette)</w:t>
       </w:r>
     </w:p>
     <w:p/>

</xml_diff>

<commit_message>
Fehler zu Funktionene hinzugefügt
</commit_message>
<xml_diff>
--- a/RB-Blessing/FMEA/Strukturanalyse_vorselektion.docx
+++ b/RB-Blessing/FMEA/Strukturanalyse_vorselektion.docx
@@ -35,7 +35,23 @@
           <w:szCs w:val="22"/>
         </w:rPr>
         <w:tab/>
-        <w:t>(Schüttgut-Transport)</w:t>
+        <w:t>(Schüttgut-Transpor</w:t>
+      </w:r>
+      <w:r>
+        <w:rPr>
+          <w:rFonts w:ascii="Calibri" w:hAnsi="Calibri" w:cs="Calibri"/>
+          <w:sz w:val="22"/>
+          <w:szCs w:val="22"/>
+        </w:rPr>
+        <w:t>t %% Stillstand</w:t>
+      </w:r>
+      <w:r>
+        <w:rPr>
+          <w:rFonts w:ascii="Calibri" w:hAnsi="Calibri" w:cs="Calibri"/>
+          <w:sz w:val="22"/>
+          <w:szCs w:val="22"/>
+        </w:rPr>
+        <w:t>)</w:t>
       </w:r>
     </w:p>
     <w:p>
@@ -72,7 +88,31 @@
           <w:szCs w:val="22"/>
         </w:rPr>
         <w:tab/>
-        <w:t>(Kraftübertragung aufs Band)</w:t>
+        <w:t>(Kraftübertragung aufs Band</w:t>
+      </w:r>
+      <w:r>
+        <w:rPr>
+          <w:rFonts w:ascii="Calibri" w:hAnsi="Calibri" w:cs="Calibri"/>
+          <w:sz w:val="22"/>
+          <w:szCs w:val="22"/>
+        </w:rPr>
+        <w:t xml:space="preserve"> %%</w:t>
+      </w:r>
+      <w:r>
+        <w:rPr>
+          <w:rFonts w:ascii="Calibri" w:hAnsi="Calibri" w:cs="Calibri"/>
+          <w:sz w:val="22"/>
+          <w:szCs w:val="22"/>
+        </w:rPr>
+        <w:t xml:space="preserve"> Blockieren oder Durchrutschen</w:t>
+      </w:r>
+      <w:r>
+        <w:rPr>
+          <w:rFonts w:ascii="Calibri" w:hAnsi="Calibri" w:cs="Calibri"/>
+          <w:sz w:val="22"/>
+          <w:szCs w:val="22"/>
+        </w:rPr>
+        <w:t>)</w:t>
       </w:r>
     </w:p>
     <w:p>
@@ -109,7 +149,31 @@
           <w:szCs w:val="22"/>
         </w:rPr>
         <w:tab/>
-        <w:t>(Übertragung der Kraft von Kettenrad zur Trommel)</w:t>
+        <w:t>(Übertragung der Kraft von Kettenrad zur Trommel</w:t>
+      </w:r>
+      <w:r>
+        <w:rPr>
+          <w:rFonts w:ascii="Calibri" w:hAnsi="Calibri" w:cs="Calibri"/>
+          <w:sz w:val="22"/>
+          <w:szCs w:val="22"/>
+        </w:rPr>
+        <w:t xml:space="preserve"> %%</w:t>
+      </w:r>
+      <w:r>
+        <w:rPr>
+          <w:rFonts w:ascii="Calibri" w:hAnsi="Calibri" w:cs="Calibri"/>
+          <w:sz w:val="22"/>
+          <w:szCs w:val="22"/>
+        </w:rPr>
+        <w:t xml:space="preserve"> Blockieren oder Durchrutschen</w:t>
+      </w:r>
+      <w:r>
+        <w:rPr>
+          <w:rFonts w:ascii="Calibri" w:hAnsi="Calibri" w:cs="Calibri"/>
+          <w:sz w:val="22"/>
+          <w:szCs w:val="22"/>
+        </w:rPr>
+        <w:t>)</w:t>
       </w:r>
     </w:p>
     <w:p>
@@ -167,7 +231,31 @@
           <w:szCs w:val="22"/>
         </w:rPr>
         <w:tab/>
-        <w:t>(Aufnahme der Antriebskraft)</w:t>
+        <w:t>(Aufnahme der Antriebskraft</w:t>
+      </w:r>
+      <w:r>
+        <w:rPr>
+          <w:rFonts w:ascii="Calibri" w:hAnsi="Calibri" w:cs="Calibri"/>
+          <w:sz w:val="22"/>
+          <w:szCs w:val="22"/>
+        </w:rPr>
+        <w:t xml:space="preserve"> %%</w:t>
+      </w:r>
+      <w:r>
+        <w:rPr>
+          <w:rFonts w:ascii="Calibri" w:hAnsi="Calibri" w:cs="Calibri"/>
+          <w:sz w:val="22"/>
+          <w:szCs w:val="22"/>
+        </w:rPr>
+        <w:t xml:space="preserve"> Keine Kraftübertragung</w:t>
+      </w:r>
+      <w:r>
+        <w:rPr>
+          <w:rFonts w:ascii="Calibri" w:hAnsi="Calibri" w:cs="Calibri"/>
+          <w:sz w:val="22"/>
+          <w:szCs w:val="22"/>
+        </w:rPr>
+        <w:t>)</w:t>
       </w:r>
     </w:p>
     <w:p>
@@ -248,7 +336,31 @@
           <w:szCs w:val="22"/>
         </w:rPr>
         <w:tab/>
-        <w:t>(Dichtung)</w:t>
+        <w:t>(Dichtung</w:t>
+      </w:r>
+      <w:r>
+        <w:rPr>
+          <w:rFonts w:ascii="Calibri" w:hAnsi="Calibri" w:cs="Calibri"/>
+          <w:sz w:val="22"/>
+          <w:szCs w:val="22"/>
+        </w:rPr>
+        <w:t xml:space="preserve"> %%</w:t>
+      </w:r>
+      <w:r>
+        <w:rPr>
+          <w:rFonts w:ascii="Calibri" w:hAnsi="Calibri" w:cs="Calibri"/>
+          <w:sz w:val="22"/>
+          <w:szCs w:val="22"/>
+        </w:rPr>
+        <w:t xml:space="preserve"> Schadstoff eintritt und Schmierstoff austritt</w:t>
+      </w:r>
+      <w:r>
+        <w:rPr>
+          <w:rFonts w:ascii="Calibri" w:hAnsi="Calibri" w:cs="Calibri"/>
+          <w:sz w:val="22"/>
+          <w:szCs w:val="22"/>
+        </w:rPr>
+        <w:t>)</w:t>
       </w:r>
     </w:p>
     <w:p>
@@ -298,7 +410,31 @@
           <w:szCs w:val="22"/>
         </w:rPr>
         <w:tab/>
-        <w:t>(Fixierung Lager und Kettenrad)</w:t>
+        <w:t>(Fixierung Lager und Kettenrad</w:t>
+      </w:r>
+      <w:r>
+        <w:rPr>
+          <w:rFonts w:ascii="Calibri" w:hAnsi="Calibri" w:cs="Calibri"/>
+          <w:sz w:val="22"/>
+          <w:szCs w:val="22"/>
+        </w:rPr>
+        <w:t xml:space="preserve"> %%</w:t>
+      </w:r>
+      <w:r>
+        <w:rPr>
+          <w:rFonts w:ascii="Calibri" w:hAnsi="Calibri" w:cs="Calibri"/>
+          <w:sz w:val="22"/>
+          <w:szCs w:val="22"/>
+        </w:rPr>
+        <w:t xml:space="preserve"> Lockern</w:t>
+      </w:r>
+      <w:r>
+        <w:rPr>
+          <w:rFonts w:ascii="Calibri" w:hAnsi="Calibri" w:cs="Calibri"/>
+          <w:sz w:val="22"/>
+          <w:szCs w:val="22"/>
+        </w:rPr>
+        <w:t>)</w:t>
       </w:r>
     </w:p>
     <w:p>
@@ -376,25 +512,31 @@
           <w:szCs w:val="22"/>
         </w:rPr>
         <w:tab/>
-        <w:t xml:space="preserve">(Übertragung der </w:t>
-      </w:r>
-      <w:proofErr w:type="spellStart"/>
-      <w:r>
-        <w:rPr>
-          <w:rFonts w:ascii="Calibri" w:hAnsi="Calibri" w:cs="Calibri"/>
-          <w:sz w:val="22"/>
-          <w:szCs w:val="22"/>
-        </w:rPr>
-        <w:t>Bewungsrichtung</w:t>
-      </w:r>
-      <w:proofErr w:type="spellEnd"/>
-      <w:r>
-        <w:rPr>
-          <w:rFonts w:ascii="Calibri" w:hAnsi="Calibri" w:cs="Calibri"/>
-          <w:sz w:val="22"/>
-          <w:szCs w:val="22"/>
-        </w:rPr>
-        <w:t xml:space="preserve"> auf das Förderband)</w:t>
+        <w:t>(Übertragung der Bewungsrichtung auf das Förderband</w:t>
+      </w:r>
+      <w:r>
+        <w:rPr>
+          <w:rFonts w:ascii="Calibri" w:hAnsi="Calibri" w:cs="Calibri"/>
+          <w:sz w:val="22"/>
+          <w:szCs w:val="22"/>
+        </w:rPr>
+        <w:t xml:space="preserve"> %%</w:t>
+      </w:r>
+      <w:r>
+        <w:rPr>
+          <w:rFonts w:ascii="Calibri" w:hAnsi="Calibri" w:cs="Calibri"/>
+          <w:sz w:val="22"/>
+          <w:szCs w:val="22"/>
+        </w:rPr>
+        <w:t xml:space="preserve"> keine Kraftübertragung</w:t>
+      </w:r>
+      <w:r>
+        <w:rPr>
+          <w:rFonts w:ascii="Calibri" w:hAnsi="Calibri" w:cs="Calibri"/>
+          <w:sz w:val="22"/>
+          <w:szCs w:val="22"/>
+        </w:rPr>
+        <w:t>)</w:t>
       </w:r>
     </w:p>
     <w:p>
@@ -432,7 +574,31 @@
           <w:szCs w:val="22"/>
         </w:rPr>
         <w:tab/>
-        <w:t>(Reibschlüssige Verbindung zur Welle)</w:t>
+        <w:t>(Reibschlüssige Verbindung zur Welle</w:t>
+      </w:r>
+      <w:r>
+        <w:rPr>
+          <w:rFonts w:ascii="Calibri" w:hAnsi="Calibri" w:cs="Calibri"/>
+          <w:sz w:val="22"/>
+          <w:szCs w:val="22"/>
+        </w:rPr>
+        <w:t xml:space="preserve"> %%</w:t>
+      </w:r>
+      <w:r>
+        <w:rPr>
+          <w:rFonts w:ascii="Calibri" w:hAnsi="Calibri" w:cs="Calibri"/>
+          <w:sz w:val="22"/>
+          <w:szCs w:val="22"/>
+        </w:rPr>
+        <w:t xml:space="preserve"> keine Kraftübertragung</w:t>
+      </w:r>
+      <w:r>
+        <w:rPr>
+          <w:rFonts w:ascii="Calibri" w:hAnsi="Calibri" w:cs="Calibri"/>
+          <w:sz w:val="22"/>
+          <w:szCs w:val="22"/>
+        </w:rPr>
+        <w:t>)</w:t>
       </w:r>
     </w:p>
     <w:p>
@@ -469,7 +635,31 @@
           <w:szCs w:val="22"/>
         </w:rPr>
         <w:tab/>
-        <w:t>(Lagerung der Welle)</w:t>
+        <w:t>(Lagerung der Welle</w:t>
+      </w:r>
+      <w:r>
+        <w:rPr>
+          <w:rFonts w:ascii="Calibri" w:hAnsi="Calibri" w:cs="Calibri"/>
+          <w:sz w:val="22"/>
+          <w:szCs w:val="22"/>
+        </w:rPr>
+        <w:t xml:space="preserve"> %%</w:t>
+      </w:r>
+      <w:r>
+        <w:rPr>
+          <w:rFonts w:ascii="Calibri" w:hAnsi="Calibri" w:cs="Calibri"/>
+          <w:sz w:val="22"/>
+          <w:szCs w:val="22"/>
+        </w:rPr>
+        <w:t xml:space="preserve"> Blockieren</w:t>
+      </w:r>
+      <w:r>
+        <w:rPr>
+          <w:rFonts w:ascii="Calibri" w:hAnsi="Calibri" w:cs="Calibri"/>
+          <w:sz w:val="22"/>
+          <w:szCs w:val="22"/>
+        </w:rPr>
+        <w:t>)</w:t>
       </w:r>
     </w:p>
     <w:p>
@@ -499,7 +689,31 @@
           <w:szCs w:val="22"/>
         </w:rPr>
         <w:tab/>
-        <w:t>(Lagerung der Welle)</w:t>
+        <w:t>(Lagerung der Welle</w:t>
+      </w:r>
+      <w:r>
+        <w:rPr>
+          <w:rFonts w:ascii="Calibri" w:hAnsi="Calibri" w:cs="Calibri"/>
+          <w:sz w:val="22"/>
+          <w:szCs w:val="22"/>
+        </w:rPr>
+        <w:t xml:space="preserve"> %%</w:t>
+      </w:r>
+      <w:r>
+        <w:rPr>
+          <w:rFonts w:ascii="Calibri" w:hAnsi="Calibri" w:cs="Calibri"/>
+          <w:sz w:val="22"/>
+          <w:szCs w:val="22"/>
+        </w:rPr>
+        <w:t xml:space="preserve"> Blockieren</w:t>
+      </w:r>
+      <w:r>
+        <w:rPr>
+          <w:rFonts w:ascii="Calibri" w:hAnsi="Calibri" w:cs="Calibri"/>
+          <w:sz w:val="22"/>
+          <w:szCs w:val="22"/>
+        </w:rPr>
+        <w:t>)</w:t>
       </w:r>
     </w:p>
     <w:p>
@@ -564,7 +778,31 @@
           <w:szCs w:val="22"/>
         </w:rPr>
         <w:tab/>
-        <w:t>(Schmierung)</w:t>
+        <w:t>(Schmierung</w:t>
+      </w:r>
+      <w:r>
+        <w:rPr>
+          <w:rFonts w:ascii="Calibri" w:hAnsi="Calibri" w:cs="Calibri"/>
+          <w:sz w:val="22"/>
+          <w:szCs w:val="22"/>
+        </w:rPr>
+        <w:t xml:space="preserve"> %%</w:t>
+      </w:r>
+      <w:r>
+        <w:rPr>
+          <w:rFonts w:ascii="Calibri" w:hAnsi="Calibri" w:cs="Calibri"/>
+          <w:sz w:val="22"/>
+          <w:szCs w:val="22"/>
+        </w:rPr>
+        <w:t xml:space="preserve"> nicht vorhanden oder hemmend</w:t>
+      </w:r>
+      <w:r>
+        <w:rPr>
+          <w:rFonts w:ascii="Calibri" w:hAnsi="Calibri" w:cs="Calibri"/>
+          <w:sz w:val="22"/>
+          <w:szCs w:val="22"/>
+        </w:rPr>
+        <w:t>)</w:t>
       </w:r>
     </w:p>
     <w:p>
@@ -649,7 +887,31 @@
           <w:szCs w:val="22"/>
         </w:rPr>
         <w:tab/>
-        <w:t>(Fixierung des Deckels)</w:t>
+        <w:t>(Fixierung des Deckels</w:t>
+      </w:r>
+      <w:r>
+        <w:rPr>
+          <w:rFonts w:ascii="Calibri" w:hAnsi="Calibri" w:cs="Calibri"/>
+          <w:sz w:val="22"/>
+          <w:szCs w:val="22"/>
+        </w:rPr>
+        <w:t xml:space="preserve"> %%</w:t>
+      </w:r>
+      <w:r>
+        <w:rPr>
+          <w:rFonts w:ascii="Calibri" w:hAnsi="Calibri" w:cs="Calibri"/>
+          <w:sz w:val="22"/>
+          <w:szCs w:val="22"/>
+        </w:rPr>
+        <w:t xml:space="preserve"> lockern des Deckels</w:t>
+      </w:r>
+      <w:r>
+        <w:rPr>
+          <w:rFonts w:ascii="Calibri" w:hAnsi="Calibri" w:cs="Calibri"/>
+          <w:sz w:val="22"/>
+          <w:szCs w:val="22"/>
+        </w:rPr>
+        <w:t>)</w:t>
       </w:r>
     </w:p>
     <w:p>
@@ -679,7 +941,23 @@
           <w:szCs w:val="22"/>
         </w:rPr>
         <w:tab/>
-        <w:t>(Dichtung)</w:t>
+        <w:t>(Dichtung</w:t>
+      </w:r>
+      <w:r>
+        <w:rPr>
+          <w:rFonts w:ascii="Calibri" w:hAnsi="Calibri" w:cs="Calibri"/>
+          <w:sz w:val="22"/>
+          <w:szCs w:val="22"/>
+        </w:rPr>
+        <w:t xml:space="preserve"> %% Schadstoff eintritt und Schmierstoff austritt)</w:t>
+      </w:r>
+      <w:r>
+        <w:rPr>
+          <w:rFonts w:ascii="Calibri" w:hAnsi="Calibri" w:cs="Calibri"/>
+          <w:sz w:val="22"/>
+          <w:szCs w:val="22"/>
+        </w:rPr>
+        <w:t>)</w:t>
       </w:r>
     </w:p>
     <w:p>
@@ -725,7 +1003,23 @@
           <w:szCs w:val="22"/>
         </w:rPr>
         <w:tab/>
-        <w:t>(Dichtung)</w:t>
+        <w:t>(Dichtung</w:t>
+      </w:r>
+      <w:r>
+        <w:rPr>
+          <w:rFonts w:ascii="Calibri" w:hAnsi="Calibri" w:cs="Calibri"/>
+          <w:sz w:val="22"/>
+          <w:szCs w:val="22"/>
+        </w:rPr>
+        <w:t xml:space="preserve"> %% Schadstoff eintritt und Schmierstoff austritt)</w:t>
+      </w:r>
+      <w:r>
+        <w:rPr>
+          <w:rFonts w:ascii="Calibri" w:hAnsi="Calibri" w:cs="Calibri"/>
+          <w:sz w:val="22"/>
+          <w:szCs w:val="22"/>
+        </w:rPr>
+        <w:t>)</w:t>
       </w:r>
     </w:p>
     <w:p>
@@ -762,7 +1056,23 @@
           <w:szCs w:val="22"/>
         </w:rPr>
         <w:tab/>
-        <w:t>(Lagerung der Welle)</w:t>
+        <w:t>(Lagerung der Welle</w:t>
+      </w:r>
+      <w:r>
+        <w:rPr>
+          <w:rFonts w:ascii="Calibri" w:hAnsi="Calibri" w:cs="Calibri"/>
+          <w:sz w:val="22"/>
+          <w:szCs w:val="22"/>
+        </w:rPr>
+        <w:t xml:space="preserve"> %% Blockieren</w:t>
+      </w:r>
+      <w:r>
+        <w:rPr>
+          <w:rFonts w:ascii="Calibri" w:hAnsi="Calibri" w:cs="Calibri"/>
+          <w:sz w:val="22"/>
+          <w:szCs w:val="22"/>
+        </w:rPr>
+        <w:t>)</w:t>
       </w:r>
     </w:p>
     <w:p>
@@ -792,7 +1102,23 @@
           <w:szCs w:val="22"/>
         </w:rPr>
         <w:tab/>
-        <w:t>(Lagerung der Welle)</w:t>
+        <w:t>(Lagerung der Welle</w:t>
+      </w:r>
+      <w:r>
+        <w:rPr>
+          <w:rFonts w:ascii="Calibri" w:hAnsi="Calibri" w:cs="Calibri"/>
+          <w:sz w:val="22"/>
+          <w:szCs w:val="22"/>
+        </w:rPr>
+        <w:t xml:space="preserve"> %% Blockieren</w:t>
+      </w:r>
+      <w:r>
+        <w:rPr>
+          <w:rFonts w:ascii="Calibri" w:hAnsi="Calibri" w:cs="Calibri"/>
+          <w:sz w:val="22"/>
+          <w:szCs w:val="22"/>
+        </w:rPr>
+        <w:t>)</w:t>
       </w:r>
     </w:p>
     <w:p>
@@ -841,7 +1167,31 @@
           <w:szCs w:val="22"/>
         </w:rPr>
         <w:tab/>
-        <w:t>(Schmierung)</w:t>
+        <w:t>(Schmierung</w:t>
+      </w:r>
+      <w:r>
+        <w:rPr>
+          <w:rFonts w:ascii="Calibri" w:hAnsi="Calibri" w:cs="Calibri"/>
+          <w:sz w:val="22"/>
+          <w:szCs w:val="22"/>
+        </w:rPr>
+        <w:t xml:space="preserve"> </w:t>
+      </w:r>
+      <w:r>
+        <w:rPr>
+          <w:rFonts w:ascii="Calibri" w:hAnsi="Calibri" w:cs="Calibri"/>
+          <w:sz w:val="22"/>
+          <w:szCs w:val="22"/>
+        </w:rPr>
+        <w:t>%% nicht vorhanden oder hemmend</w:t>
+      </w:r>
+      <w:r>
+        <w:rPr>
+          <w:rFonts w:ascii="Calibri" w:hAnsi="Calibri" w:cs="Calibri"/>
+          <w:sz w:val="22"/>
+          <w:szCs w:val="22"/>
+        </w:rPr>
+        <w:t>)</w:t>
       </w:r>
     </w:p>
     <w:p>
@@ -914,7 +1264,23 @@
           <w:szCs w:val="22"/>
         </w:rPr>
         <w:tab/>
-        <w:t>(Fixierung des Lagers)</w:t>
+        <w:t>(Fixierung des Lagers</w:t>
+      </w:r>
+      <w:r>
+        <w:rPr>
+          <w:rFonts w:ascii="Calibri" w:hAnsi="Calibri" w:cs="Calibri"/>
+          <w:sz w:val="22"/>
+          <w:szCs w:val="22"/>
+        </w:rPr>
+        <w:t xml:space="preserve"> %% Lagerspiel wird zu groß</w:t>
+      </w:r>
+      <w:r>
+        <w:rPr>
+          <w:rFonts w:ascii="Calibri" w:hAnsi="Calibri" w:cs="Calibri"/>
+          <w:sz w:val="22"/>
+          <w:szCs w:val="22"/>
+        </w:rPr>
+        <w:t>)</w:t>
       </w:r>
     </w:p>
     <w:p>
@@ -950,625 +1316,800 @@
           <w:sz w:val="22"/>
           <w:szCs w:val="22"/>
         </w:rPr>
-        <w:t>(Fixierung des Deckels)</w:t>
-      </w:r>
-      <w:r>
-        <w:rPr>
-          <w:rFonts w:ascii="Calibri" w:hAnsi="Calibri" w:cs="Calibri"/>
-          <w:sz w:val="22"/>
-          <w:szCs w:val="22"/>
-        </w:rPr>
-        <w:tab/>
+        <w:t>(Fixierung des Deckels</w:t>
+      </w:r>
+      <w:r>
+        <w:rPr>
+          <w:rFonts w:ascii="Calibri" w:hAnsi="Calibri" w:cs="Calibri"/>
+          <w:sz w:val="22"/>
+          <w:szCs w:val="22"/>
+        </w:rPr>
+        <w:t xml:space="preserve"> %% Lockern des Deckels</w:t>
+      </w:r>
+      <w:r>
+        <w:rPr>
+          <w:rFonts w:ascii="Calibri" w:hAnsi="Calibri" w:cs="Calibri"/>
+          <w:sz w:val="22"/>
+          <w:szCs w:val="22"/>
+        </w:rPr>
+        <w:t>)</w:t>
+      </w:r>
+      <w:r>
+        <w:rPr>
+          <w:rFonts w:ascii="Calibri" w:hAnsi="Calibri" w:cs="Calibri"/>
+          <w:sz w:val="22"/>
+          <w:szCs w:val="22"/>
+        </w:rPr>
+        <w:tab/>
+      </w:r>
+    </w:p>
+    <w:p>
+      <w:pPr>
+        <w:pStyle w:val="StandardWeb"/>
+        <w:spacing w:before="0" w:beforeAutospacing="0" w:after="0" w:afterAutospacing="0"/>
+        <w:ind w:left="1620"/>
+        <w:rPr>
+          <w:rFonts w:ascii="Calibri" w:hAnsi="Calibri" w:cs="Calibri"/>
+          <w:sz w:val="22"/>
+          <w:szCs w:val="22"/>
+        </w:rPr>
+      </w:pPr>
+      <w:r>
+        <w:rPr>
+          <w:rFonts w:ascii="Calibri" w:hAnsi="Calibri" w:cs="Calibri"/>
+          <w:sz w:val="22"/>
+          <w:szCs w:val="22"/>
+          <w:highlight w:val="yellow"/>
+        </w:rPr>
+        <w:t>Radialwellendichtring</w:t>
+      </w:r>
+      <w:r>
+        <w:rPr>
+          <w:rFonts w:ascii="Calibri" w:hAnsi="Calibri" w:cs="Calibri"/>
+          <w:sz w:val="22"/>
+          <w:szCs w:val="22"/>
+        </w:rPr>
+        <w:tab/>
+        <w:t>(Dichtung</w:t>
+      </w:r>
+      <w:r>
+        <w:rPr>
+          <w:rFonts w:ascii="Calibri" w:hAnsi="Calibri" w:cs="Calibri"/>
+          <w:sz w:val="22"/>
+          <w:szCs w:val="22"/>
+        </w:rPr>
+        <w:t xml:space="preserve"> %% Schadstoff eintritt und Schmierstoff austritt)</w:t>
+      </w:r>
+      <w:r>
+        <w:rPr>
+          <w:rFonts w:ascii="Calibri" w:hAnsi="Calibri" w:cs="Calibri"/>
+          <w:sz w:val="22"/>
+          <w:szCs w:val="22"/>
+        </w:rPr>
+        <w:t>)</w:t>
+      </w:r>
+    </w:p>
+    <w:p>
+      <w:pPr>
+        <w:pStyle w:val="StandardWeb"/>
+        <w:spacing w:before="0" w:beforeAutospacing="0" w:after="0" w:afterAutospacing="0"/>
+        <w:ind w:left="1620"/>
+        <w:rPr>
+          <w:rFonts w:ascii="Calibri" w:hAnsi="Calibri" w:cs="Calibri"/>
+          <w:sz w:val="22"/>
+          <w:szCs w:val="22"/>
+        </w:rPr>
+      </w:pPr>
+      <w:r>
+        <w:rPr>
+          <w:rFonts w:ascii="Calibri" w:hAnsi="Calibri" w:cs="Calibri"/>
+          <w:sz w:val="22"/>
+          <w:szCs w:val="22"/>
+          <w:highlight w:val="yellow"/>
+        </w:rPr>
+        <w:t>O-Ring</w:t>
+      </w:r>
+      <w:r>
+        <w:rPr>
+          <w:rFonts w:ascii="Calibri" w:hAnsi="Calibri" w:cs="Calibri"/>
+          <w:sz w:val="22"/>
+          <w:szCs w:val="22"/>
+        </w:rPr>
+        <w:tab/>
+      </w:r>
+      <w:r>
+        <w:rPr>
+          <w:rFonts w:ascii="Calibri" w:hAnsi="Calibri" w:cs="Calibri"/>
+          <w:sz w:val="22"/>
+          <w:szCs w:val="22"/>
+        </w:rPr>
+        <w:tab/>
+      </w:r>
+      <w:r>
+        <w:rPr>
+          <w:rFonts w:ascii="Calibri" w:hAnsi="Calibri" w:cs="Calibri"/>
+          <w:sz w:val="22"/>
+          <w:szCs w:val="22"/>
+        </w:rPr>
+        <w:tab/>
+        <w:t>(Dichtung</w:t>
+      </w:r>
+      <w:r>
+        <w:rPr>
+          <w:rFonts w:ascii="Calibri" w:hAnsi="Calibri" w:cs="Calibri"/>
+          <w:sz w:val="22"/>
+          <w:szCs w:val="22"/>
+        </w:rPr>
+        <w:t xml:space="preserve"> %% Schadstoff eintritt und Schmierstoff austritt)</w:t>
+      </w:r>
+      <w:r>
+        <w:rPr>
+          <w:rFonts w:ascii="Calibri" w:hAnsi="Calibri" w:cs="Calibri"/>
+          <w:sz w:val="22"/>
+          <w:szCs w:val="22"/>
+        </w:rPr>
+        <w:t>)</w:t>
+      </w:r>
+    </w:p>
+    <w:p>
+      <w:pPr>
+        <w:pStyle w:val="StandardWeb"/>
+        <w:spacing w:before="0" w:beforeAutospacing="0" w:after="0" w:afterAutospacing="0"/>
+        <w:ind w:left="1080"/>
+        <w:rPr>
+          <w:rFonts w:ascii="Calibri" w:hAnsi="Calibri" w:cs="Calibri"/>
+          <w:sz w:val="22"/>
+          <w:szCs w:val="22"/>
+        </w:rPr>
+      </w:pPr>
+      <w:r>
+        <w:rPr>
+          <w:rFonts w:ascii="Calibri" w:hAnsi="Calibri" w:cs="Calibri"/>
+          <w:sz w:val="22"/>
+          <w:szCs w:val="22"/>
+        </w:rPr>
+        <w:t>Lagerbock</w:t>
+      </w:r>
+      <w:r>
+        <w:rPr>
+          <w:rFonts w:ascii="Calibri" w:hAnsi="Calibri" w:cs="Calibri"/>
+          <w:sz w:val="22"/>
+          <w:szCs w:val="22"/>
+        </w:rPr>
+        <w:tab/>
+        <w:t>(Fixierung der Lager</w:t>
+      </w:r>
+      <w:r>
+        <w:rPr>
+          <w:rFonts w:ascii="Calibri" w:hAnsi="Calibri" w:cs="Calibri"/>
+          <w:sz w:val="22"/>
+          <w:szCs w:val="22"/>
+        </w:rPr>
+        <w:t xml:space="preserve"> %% Lagerböcke versagen</w:t>
+      </w:r>
+      <w:r>
+        <w:rPr>
+          <w:rFonts w:ascii="Calibri" w:hAnsi="Calibri" w:cs="Calibri"/>
+          <w:sz w:val="22"/>
+          <w:szCs w:val="22"/>
+        </w:rPr>
+        <w:t>)</w:t>
+      </w:r>
+    </w:p>
+    <w:p>
+      <w:pPr>
+        <w:pStyle w:val="StandardWeb"/>
+        <w:spacing w:before="0" w:beforeAutospacing="0" w:after="0" w:afterAutospacing="0"/>
+        <w:ind w:left="1620"/>
+        <w:rPr>
+          <w:rFonts w:ascii="Calibri" w:hAnsi="Calibri" w:cs="Calibri"/>
+          <w:sz w:val="22"/>
+          <w:szCs w:val="22"/>
+        </w:rPr>
+      </w:pPr>
+      <w:r>
+        <w:rPr>
+          <w:rFonts w:ascii="Calibri" w:hAnsi="Calibri" w:cs="Calibri"/>
+          <w:sz w:val="22"/>
+          <w:szCs w:val="22"/>
+        </w:rPr>
+        <w:t>Innensechskantschrauben</w:t>
+      </w:r>
+      <w:r>
+        <w:rPr>
+          <w:rFonts w:ascii="Calibri" w:hAnsi="Calibri" w:cs="Calibri"/>
+          <w:sz w:val="22"/>
+          <w:szCs w:val="22"/>
+        </w:rPr>
+        <w:tab/>
+      </w:r>
+    </w:p>
+    <w:p>
+      <w:pPr>
+        <w:pStyle w:val="StandardWeb"/>
+        <w:spacing w:before="0" w:beforeAutospacing="0" w:after="0" w:afterAutospacing="0"/>
+        <w:ind w:left="1620"/>
+        <w:rPr>
+          <w:rFonts w:ascii="Calibri" w:hAnsi="Calibri" w:cs="Calibri"/>
+          <w:sz w:val="22"/>
+          <w:szCs w:val="22"/>
+        </w:rPr>
+      </w:pPr>
+      <w:r>
+        <w:rPr>
+          <w:rFonts w:ascii="Calibri" w:hAnsi="Calibri" w:cs="Calibri"/>
+          <w:sz w:val="22"/>
+          <w:szCs w:val="22"/>
+          <w:highlight w:val="yellow"/>
+        </w:rPr>
+        <w:t>Betonanker</w:t>
+      </w:r>
+      <w:r>
+        <w:rPr>
+          <w:rFonts w:ascii="Calibri" w:hAnsi="Calibri" w:cs="Calibri"/>
+          <w:sz w:val="22"/>
+          <w:szCs w:val="22"/>
+        </w:rPr>
+        <w:tab/>
+      </w:r>
+      <w:r>
+        <w:rPr>
+          <w:rFonts w:ascii="Calibri" w:hAnsi="Calibri" w:cs="Calibri"/>
+          <w:sz w:val="22"/>
+          <w:szCs w:val="22"/>
+        </w:rPr>
+        <w:tab/>
+      </w:r>
+      <w:r>
+        <w:rPr>
+          <w:rFonts w:ascii="Calibri" w:hAnsi="Calibri" w:cs="Calibri"/>
+          <w:sz w:val="22"/>
+          <w:szCs w:val="22"/>
+        </w:rPr>
+        <w:tab/>
+        <w:t>(Verbindung zur Anschlussstelle</w:t>
+      </w:r>
+      <w:r>
+        <w:rPr>
+          <w:rFonts w:ascii="Calibri" w:hAnsi="Calibri" w:cs="Calibri"/>
+          <w:sz w:val="22"/>
+          <w:szCs w:val="22"/>
+        </w:rPr>
+        <w:t xml:space="preserve"> %% Verbindung versagt</w:t>
+      </w:r>
+      <w:r>
+        <w:rPr>
+          <w:rFonts w:ascii="Calibri" w:hAnsi="Calibri" w:cs="Calibri"/>
+          <w:sz w:val="22"/>
+          <w:szCs w:val="22"/>
+        </w:rPr>
+        <w:t>)</w:t>
+      </w:r>
+    </w:p>
+    <w:p>
+      <w:pPr>
+        <w:pStyle w:val="StandardWeb"/>
+        <w:spacing w:before="0" w:beforeAutospacing="0" w:after="0" w:afterAutospacing="0"/>
+        <w:ind w:left="1620"/>
+        <w:rPr>
+          <w:rFonts w:ascii="Calibri" w:hAnsi="Calibri" w:cs="Calibri"/>
+          <w:sz w:val="22"/>
+          <w:szCs w:val="22"/>
+        </w:rPr>
+      </w:pPr>
+      <w:r>
+        <w:rPr>
+          <w:rFonts w:ascii="Calibri" w:hAnsi="Calibri" w:cs="Calibri"/>
+          <w:sz w:val="22"/>
+          <w:szCs w:val="22"/>
+        </w:rPr>
+        <w:t>Lagerbock</w:t>
+      </w:r>
+      <w:r>
+        <w:rPr>
+          <w:rFonts w:ascii="Calibri" w:hAnsi="Calibri" w:cs="Calibri"/>
+          <w:sz w:val="22"/>
+          <w:szCs w:val="22"/>
+        </w:rPr>
+        <w:tab/>
+      </w:r>
+      <w:r>
+        <w:rPr>
+          <w:rFonts w:ascii="Calibri" w:hAnsi="Calibri" w:cs="Calibri"/>
+          <w:sz w:val="22"/>
+          <w:szCs w:val="22"/>
+        </w:rPr>
+        <w:tab/>
+      </w:r>
+      <w:r>
+        <w:rPr>
+          <w:rFonts w:ascii="Calibri" w:hAnsi="Calibri" w:cs="Calibri"/>
+          <w:sz w:val="22"/>
+          <w:szCs w:val="22"/>
+        </w:rPr>
+        <w:tab/>
+      </w:r>
+    </w:p>
+    <w:p>
+      <w:pPr>
+        <w:pStyle w:val="StandardWeb"/>
+        <w:spacing w:before="0" w:beforeAutospacing="0" w:after="0" w:afterAutospacing="0"/>
+        <w:ind w:left="1620"/>
+        <w:rPr>
+          <w:rFonts w:ascii="Calibri" w:hAnsi="Calibri" w:cs="Calibri"/>
+          <w:sz w:val="22"/>
+          <w:szCs w:val="22"/>
+        </w:rPr>
+      </w:pPr>
+      <w:r>
+        <w:rPr>
+          <w:rFonts w:ascii="Calibri" w:hAnsi="Calibri" w:cs="Calibri"/>
+          <w:sz w:val="22"/>
+          <w:szCs w:val="22"/>
+          <w:highlight w:val="yellow"/>
+        </w:rPr>
+        <w:t>Schelle</w:t>
+      </w:r>
+    </w:p>
+    <w:p>
+      <w:pPr>
+        <w:pStyle w:val="StandardWeb"/>
+        <w:spacing w:before="0" w:beforeAutospacing="0" w:after="0" w:afterAutospacing="0"/>
+        <w:ind w:left="540"/>
+        <w:rPr>
+          <w:rFonts w:ascii="Calibri" w:hAnsi="Calibri" w:cs="Calibri"/>
+          <w:sz w:val="22"/>
+          <w:szCs w:val="22"/>
+        </w:rPr>
+      </w:pPr>
+      <w:r>
+        <w:rPr>
+          <w:rFonts w:ascii="Calibri" w:hAnsi="Calibri" w:cs="Calibri"/>
+          <w:sz w:val="22"/>
+          <w:szCs w:val="22"/>
+        </w:rPr>
+        <w:t>Untertrommel</w:t>
+      </w:r>
+      <w:r>
+        <w:rPr>
+          <w:rFonts w:ascii="Calibri" w:hAnsi="Calibri" w:cs="Calibri"/>
+          <w:sz w:val="22"/>
+          <w:szCs w:val="22"/>
+        </w:rPr>
+        <w:t xml:space="preserve"> </w:t>
+      </w:r>
+      <w:r>
+        <w:rPr>
+          <w:rFonts w:ascii="Calibri" w:hAnsi="Calibri" w:cs="Calibri"/>
+          <w:sz w:val="22"/>
+          <w:szCs w:val="22"/>
+        </w:rPr>
+        <w:tab/>
+        <w:t>(Umlenkung des Bandes</w:t>
+      </w:r>
+      <w:r>
+        <w:rPr>
+          <w:rFonts w:ascii="Calibri" w:hAnsi="Calibri" w:cs="Calibri"/>
+          <w:sz w:val="22"/>
+          <w:szCs w:val="22"/>
+        </w:rPr>
+        <w:t xml:space="preserve"> %% Blockieren</w:t>
+      </w:r>
+      <w:r>
+        <w:rPr>
+          <w:rFonts w:ascii="Calibri" w:hAnsi="Calibri" w:cs="Calibri"/>
+          <w:sz w:val="22"/>
+          <w:szCs w:val="22"/>
+        </w:rPr>
+        <w:t>)</w:t>
+      </w:r>
+    </w:p>
+    <w:p>
+      <w:pPr>
+        <w:pStyle w:val="StandardWeb"/>
+        <w:spacing w:before="0" w:beforeAutospacing="0" w:after="0" w:afterAutospacing="0"/>
+        <w:ind w:left="1620"/>
+        <w:rPr>
+          <w:rFonts w:ascii="Calibri" w:hAnsi="Calibri" w:cs="Calibri"/>
+          <w:sz w:val="22"/>
+          <w:szCs w:val="22"/>
+        </w:rPr>
+      </w:pPr>
+      <w:r>
+        <w:rPr>
+          <w:rFonts w:ascii="Calibri" w:hAnsi="Calibri" w:cs="Calibri"/>
+          <w:sz w:val="22"/>
+          <w:szCs w:val="22"/>
+        </w:rPr>
+        <w:t xml:space="preserve">wie Antriebstrommel aber ohne Kettenrad Abtrieb </w:t>
+      </w:r>
+    </w:p>
+    <w:p>
+      <w:pPr>
+        <w:pStyle w:val="StandardWeb"/>
+        <w:spacing w:before="0" w:beforeAutospacing="0" w:after="0" w:afterAutospacing="0"/>
+        <w:ind w:left="540"/>
+        <w:rPr>
+          <w:rFonts w:ascii="Calibri" w:hAnsi="Calibri" w:cs="Calibri"/>
+          <w:sz w:val="22"/>
+          <w:szCs w:val="22"/>
+        </w:rPr>
+      </w:pPr>
+      <w:r>
+        <w:rPr>
+          <w:rFonts w:ascii="Calibri" w:hAnsi="Calibri" w:cs="Calibri"/>
+          <w:sz w:val="22"/>
+          <w:szCs w:val="22"/>
+        </w:rPr>
+        <w:t>Band</w:t>
+      </w:r>
+      <w:r>
+        <w:rPr>
+          <w:rFonts w:ascii="Calibri" w:hAnsi="Calibri" w:cs="Calibri"/>
+          <w:sz w:val="22"/>
+          <w:szCs w:val="22"/>
+        </w:rPr>
+        <w:t xml:space="preserve"> </w:t>
+      </w:r>
+      <w:r>
+        <w:rPr>
+          <w:rFonts w:ascii="Calibri" w:hAnsi="Calibri" w:cs="Calibri"/>
+          <w:sz w:val="22"/>
+          <w:szCs w:val="22"/>
+        </w:rPr>
+        <w:tab/>
+      </w:r>
+      <w:r>
+        <w:rPr>
+          <w:rFonts w:ascii="Calibri" w:hAnsi="Calibri" w:cs="Calibri"/>
+          <w:sz w:val="22"/>
+          <w:szCs w:val="22"/>
+        </w:rPr>
+        <w:tab/>
+      </w:r>
+    </w:p>
+    <w:p>
+      <w:pPr>
+        <w:pStyle w:val="StandardWeb"/>
+        <w:spacing w:before="0" w:beforeAutospacing="0" w:after="0" w:afterAutospacing="0"/>
+        <w:ind w:left="1620"/>
+        <w:rPr>
+          <w:rFonts w:ascii="Calibri" w:hAnsi="Calibri" w:cs="Calibri"/>
+          <w:sz w:val="22"/>
+          <w:szCs w:val="22"/>
+        </w:rPr>
+      </w:pPr>
+      <w:r>
+        <w:rPr>
+          <w:rFonts w:ascii="Calibri" w:hAnsi="Calibri" w:cs="Calibri"/>
+          <w:sz w:val="22"/>
+          <w:szCs w:val="22"/>
+          <w:highlight w:val="yellow"/>
+        </w:rPr>
+        <w:t>Förderband</w:t>
+      </w:r>
+      <w:r>
+        <w:rPr>
+          <w:rFonts w:ascii="Calibri" w:hAnsi="Calibri" w:cs="Calibri"/>
+          <w:sz w:val="22"/>
+          <w:szCs w:val="22"/>
+        </w:rPr>
+        <w:tab/>
+      </w:r>
+      <w:r>
+        <w:rPr>
+          <w:rFonts w:ascii="Calibri" w:hAnsi="Calibri" w:cs="Calibri"/>
+          <w:sz w:val="22"/>
+          <w:szCs w:val="22"/>
+        </w:rPr>
+        <w:tab/>
+      </w:r>
+    </w:p>
+    <w:p>
+      <w:pPr>
+        <w:pStyle w:val="StandardWeb"/>
+        <w:spacing w:before="0" w:beforeAutospacing="0" w:after="0" w:afterAutospacing="0"/>
+        <w:ind w:left="1620"/>
+        <w:rPr>
+          <w:rFonts w:ascii="Calibri" w:hAnsi="Calibri" w:cs="Calibri"/>
+          <w:sz w:val="22"/>
+          <w:szCs w:val="22"/>
+        </w:rPr>
+      </w:pPr>
+      <w:r>
+        <w:rPr>
+          <w:rFonts w:ascii="Calibri" w:hAnsi="Calibri" w:cs="Calibri"/>
+          <w:sz w:val="22"/>
+          <w:szCs w:val="22"/>
+        </w:rPr>
+        <w:t>Gleitbahn</w:t>
+      </w:r>
+      <w:r>
+        <w:rPr>
+          <w:rFonts w:ascii="Calibri" w:hAnsi="Calibri" w:cs="Calibri"/>
+          <w:sz w:val="22"/>
+          <w:szCs w:val="22"/>
+        </w:rPr>
+        <w:tab/>
+      </w:r>
+      <w:r>
+        <w:rPr>
+          <w:rFonts w:ascii="Calibri" w:hAnsi="Calibri" w:cs="Calibri"/>
+          <w:sz w:val="22"/>
+          <w:szCs w:val="22"/>
+        </w:rPr>
+        <w:tab/>
+        <w:t>(Stützen des Obertrums</w:t>
+      </w:r>
+      <w:r>
+        <w:rPr>
+          <w:rFonts w:ascii="Calibri" w:hAnsi="Calibri" w:cs="Calibri"/>
+          <w:sz w:val="22"/>
+          <w:szCs w:val="22"/>
+        </w:rPr>
+        <w:t xml:space="preserve"> %% zu hohe Reibung</w:t>
+      </w:r>
+      <w:r>
+        <w:rPr>
+          <w:rFonts w:ascii="Calibri" w:hAnsi="Calibri" w:cs="Calibri"/>
+          <w:sz w:val="22"/>
+          <w:szCs w:val="22"/>
+        </w:rPr>
+        <w:t>)</w:t>
+      </w:r>
+    </w:p>
+    <w:p>
+      <w:pPr>
+        <w:pStyle w:val="StandardWeb"/>
+        <w:spacing w:before="0" w:beforeAutospacing="0" w:after="0" w:afterAutospacing="0"/>
+        <w:ind w:left="1620"/>
+        <w:rPr>
+          <w:rFonts w:ascii="Calibri" w:hAnsi="Calibri" w:cs="Calibri"/>
+          <w:sz w:val="22"/>
+          <w:szCs w:val="22"/>
+        </w:rPr>
+      </w:pPr>
+      <w:r>
+        <w:rPr>
+          <w:rFonts w:ascii="Calibri" w:hAnsi="Calibri" w:cs="Calibri"/>
+          <w:sz w:val="22"/>
+          <w:szCs w:val="22"/>
+          <w:highlight w:val="yellow"/>
+        </w:rPr>
+        <w:t>Tragrolle</w:t>
+      </w:r>
+      <w:r>
+        <w:rPr>
+          <w:rFonts w:ascii="Calibri" w:hAnsi="Calibri" w:cs="Calibri"/>
+          <w:sz w:val="22"/>
+          <w:szCs w:val="22"/>
+        </w:rPr>
+        <w:tab/>
+      </w:r>
+      <w:r>
+        <w:rPr>
+          <w:rFonts w:ascii="Calibri" w:hAnsi="Calibri" w:cs="Calibri"/>
+          <w:sz w:val="22"/>
+          <w:szCs w:val="22"/>
+        </w:rPr>
+        <w:tab/>
+        <w:t>(Stützen des Untertrums</w:t>
+      </w:r>
+      <w:r>
+        <w:rPr>
+          <w:rFonts w:ascii="Calibri" w:hAnsi="Calibri" w:cs="Calibri"/>
+          <w:sz w:val="22"/>
+          <w:szCs w:val="22"/>
+        </w:rPr>
+        <w:t xml:space="preserve"> %% Blockieren</w:t>
+      </w:r>
+      <w:r>
+        <w:rPr>
+          <w:rFonts w:ascii="Calibri" w:hAnsi="Calibri" w:cs="Calibri"/>
+          <w:sz w:val="22"/>
+          <w:szCs w:val="22"/>
+        </w:rPr>
+        <w:t>)</w:t>
+      </w:r>
+    </w:p>
+    <w:p>
+      <w:pPr>
+        <w:pStyle w:val="StandardWeb"/>
+        <w:spacing w:before="0" w:beforeAutospacing="0" w:after="0" w:afterAutospacing="0"/>
+        <w:ind w:left="540"/>
+        <w:rPr>
+          <w:rFonts w:ascii="Calibri" w:hAnsi="Calibri" w:cs="Calibri"/>
+          <w:sz w:val="22"/>
+          <w:szCs w:val="22"/>
+        </w:rPr>
+      </w:pPr>
+      <w:r>
+        <w:rPr>
+          <w:rFonts w:ascii="Calibri" w:hAnsi="Calibri" w:cs="Calibri"/>
+          <w:sz w:val="22"/>
+          <w:szCs w:val="22"/>
+        </w:rPr>
+        <w:t>Antrieb</w:t>
+      </w:r>
+      <w:r>
+        <w:rPr>
+          <w:rFonts w:ascii="Calibri" w:hAnsi="Calibri" w:cs="Calibri"/>
+          <w:sz w:val="22"/>
+          <w:szCs w:val="22"/>
+        </w:rPr>
+        <w:tab/>
+      </w:r>
+      <w:r>
+        <w:rPr>
+          <w:rFonts w:ascii="Calibri" w:hAnsi="Calibri" w:cs="Calibri"/>
+          <w:sz w:val="22"/>
+          <w:szCs w:val="22"/>
+        </w:rPr>
+        <w:tab/>
+        <w:t>(Drehen der Antriebstrommel</w:t>
+      </w:r>
+      <w:r>
+        <w:rPr>
+          <w:rFonts w:ascii="Calibri" w:hAnsi="Calibri" w:cs="Calibri"/>
+          <w:sz w:val="22"/>
+          <w:szCs w:val="22"/>
+        </w:rPr>
+        <w:t xml:space="preserve"> %% keine Drehbewegung</w:t>
+      </w:r>
+      <w:r>
+        <w:rPr>
+          <w:rFonts w:ascii="Calibri" w:hAnsi="Calibri" w:cs="Calibri"/>
+          <w:sz w:val="22"/>
+          <w:szCs w:val="22"/>
+        </w:rPr>
+        <w:t>)</w:t>
+      </w:r>
+    </w:p>
+    <w:p>
+      <w:pPr>
+        <w:pStyle w:val="StandardWeb"/>
+        <w:spacing w:before="0" w:beforeAutospacing="0" w:after="0" w:afterAutospacing="0"/>
+        <w:ind w:left="1620"/>
+        <w:rPr>
+          <w:rFonts w:ascii="Calibri" w:hAnsi="Calibri" w:cs="Calibri"/>
+          <w:sz w:val="22"/>
+          <w:szCs w:val="22"/>
+        </w:rPr>
+      </w:pPr>
+      <w:r>
+        <w:rPr>
+          <w:rFonts w:ascii="Calibri" w:hAnsi="Calibri" w:cs="Calibri"/>
+          <w:sz w:val="22"/>
+          <w:szCs w:val="22"/>
+          <w:highlight w:val="yellow"/>
+        </w:rPr>
+        <w:t>Dreifachrollenkette</w:t>
+      </w:r>
+      <w:r>
+        <w:rPr>
+          <w:rFonts w:ascii="Calibri" w:hAnsi="Calibri" w:cs="Calibri"/>
+          <w:sz w:val="22"/>
+          <w:szCs w:val="22"/>
+        </w:rPr>
+        <w:tab/>
+        <w:t>(Übertragen der Antriebskraft</w:t>
+      </w:r>
+      <w:r>
+        <w:rPr>
+          <w:rFonts w:ascii="Calibri" w:hAnsi="Calibri" w:cs="Calibri"/>
+          <w:sz w:val="22"/>
+          <w:szCs w:val="22"/>
+        </w:rPr>
+        <w:t xml:space="preserve"> %% Kettenbruch</w:t>
+      </w:r>
+      <w:r>
+        <w:rPr>
+          <w:rFonts w:ascii="Calibri" w:hAnsi="Calibri" w:cs="Calibri"/>
+          <w:sz w:val="22"/>
+          <w:szCs w:val="22"/>
+        </w:rPr>
+        <w:t>)</w:t>
+      </w:r>
+    </w:p>
+    <w:p>
+      <w:pPr>
+        <w:pStyle w:val="StandardWeb"/>
+        <w:spacing w:before="0" w:beforeAutospacing="0" w:after="0" w:afterAutospacing="0"/>
+        <w:ind w:left="1620"/>
+        <w:rPr>
+          <w:rFonts w:ascii="Calibri" w:hAnsi="Calibri" w:cs="Calibri"/>
+          <w:sz w:val="22"/>
+          <w:szCs w:val="22"/>
+        </w:rPr>
+      </w:pPr>
+      <w:r>
+        <w:rPr>
+          <w:rFonts w:ascii="Calibri" w:hAnsi="Calibri" w:cs="Calibri"/>
+          <w:sz w:val="22"/>
+          <w:szCs w:val="22"/>
+          <w:highlight w:val="yellow"/>
+        </w:rPr>
+        <w:lastRenderedPageBreak/>
+        <w:t>Getriebemotor</w:t>
+      </w:r>
+      <w:r>
+        <w:rPr>
+          <w:rFonts w:ascii="Calibri" w:hAnsi="Calibri" w:cs="Calibri"/>
+          <w:sz w:val="22"/>
+          <w:szCs w:val="22"/>
+        </w:rPr>
+        <w:tab/>
+      </w:r>
+      <w:r>
+        <w:rPr>
+          <w:rFonts w:ascii="Calibri" w:hAnsi="Calibri" w:cs="Calibri"/>
+          <w:sz w:val="22"/>
+          <w:szCs w:val="22"/>
+        </w:rPr>
+        <w:t>(Generierung der Antriebskraft</w:t>
+      </w:r>
+      <w:r>
+        <w:rPr>
+          <w:rFonts w:ascii="Calibri" w:hAnsi="Calibri" w:cs="Calibri"/>
+          <w:sz w:val="22"/>
+          <w:szCs w:val="22"/>
+        </w:rPr>
+        <w:t xml:space="preserve"> %% Motorversagen</w:t>
+      </w:r>
+      <w:r>
+        <w:rPr>
+          <w:rFonts w:ascii="Calibri" w:hAnsi="Calibri" w:cs="Calibri"/>
+          <w:sz w:val="22"/>
+          <w:szCs w:val="22"/>
+        </w:rPr>
+        <w:t>)</w:t>
+      </w:r>
+    </w:p>
+    <w:p>
+      <w:pPr>
+        <w:pStyle w:val="StandardWeb"/>
+        <w:spacing w:before="0" w:beforeAutospacing="0" w:after="0" w:afterAutospacing="0"/>
+        <w:ind w:left="1620"/>
+        <w:rPr>
+          <w:rFonts w:ascii="Calibri" w:hAnsi="Calibri" w:cs="Calibri"/>
+          <w:sz w:val="22"/>
+          <w:szCs w:val="22"/>
+        </w:rPr>
+      </w:pPr>
+      <w:r>
+        <w:rPr>
+          <w:rFonts w:ascii="Calibri" w:hAnsi="Calibri" w:cs="Calibri"/>
+          <w:sz w:val="22"/>
+          <w:szCs w:val="22"/>
+        </w:rPr>
+        <w:t>Kettenrad Antrieb</w:t>
+      </w:r>
+      <w:r>
+        <w:rPr>
+          <w:rFonts w:ascii="Calibri" w:hAnsi="Calibri" w:cs="Calibri"/>
+          <w:sz w:val="22"/>
+          <w:szCs w:val="22"/>
+        </w:rPr>
+        <w:tab/>
+        <w:t>(Übertragung der Kraft von Motor zur Kette</w:t>
+      </w:r>
+      <w:r>
+        <w:rPr>
+          <w:rFonts w:ascii="Calibri" w:hAnsi="Calibri" w:cs="Calibri"/>
+          <w:sz w:val="22"/>
+          <w:szCs w:val="22"/>
+        </w:rPr>
+        <w:t xml:space="preserve"> %% keine Kraftübertragung</w:t>
       </w:r>
       <w:bookmarkStart w:id="0" w:name="_GoBack"/>
       <w:bookmarkEnd w:id="0"/>
-    </w:p>
-    <w:p>
-      <w:pPr>
-        <w:pStyle w:val="StandardWeb"/>
-        <w:spacing w:before="0" w:beforeAutospacing="0" w:after="0" w:afterAutospacing="0"/>
-        <w:ind w:left="1620"/>
-        <w:rPr>
-          <w:rFonts w:ascii="Calibri" w:hAnsi="Calibri" w:cs="Calibri"/>
-          <w:sz w:val="22"/>
-          <w:szCs w:val="22"/>
-        </w:rPr>
-      </w:pPr>
-      <w:r>
-        <w:rPr>
-          <w:rFonts w:ascii="Calibri" w:hAnsi="Calibri" w:cs="Calibri"/>
-          <w:sz w:val="22"/>
-          <w:szCs w:val="22"/>
-          <w:highlight w:val="yellow"/>
-        </w:rPr>
-        <w:t>Radialwellendichtring</w:t>
-      </w:r>
-      <w:r>
-        <w:rPr>
-          <w:rFonts w:ascii="Calibri" w:hAnsi="Calibri" w:cs="Calibri"/>
-          <w:sz w:val="22"/>
-          <w:szCs w:val="22"/>
-        </w:rPr>
-        <w:tab/>
-        <w:t>(Dichtung)</w:t>
-      </w:r>
-    </w:p>
-    <w:p>
-      <w:pPr>
-        <w:pStyle w:val="StandardWeb"/>
-        <w:spacing w:before="0" w:beforeAutospacing="0" w:after="0" w:afterAutospacing="0"/>
-        <w:ind w:left="1620"/>
-        <w:rPr>
-          <w:rFonts w:ascii="Calibri" w:hAnsi="Calibri" w:cs="Calibri"/>
-          <w:sz w:val="22"/>
-          <w:szCs w:val="22"/>
-        </w:rPr>
-      </w:pPr>
-      <w:r>
-        <w:rPr>
-          <w:rFonts w:ascii="Calibri" w:hAnsi="Calibri" w:cs="Calibri"/>
-          <w:sz w:val="22"/>
-          <w:szCs w:val="22"/>
-          <w:highlight w:val="yellow"/>
-        </w:rPr>
-        <w:t>O-Ring</w:t>
-      </w:r>
-      <w:r>
-        <w:rPr>
-          <w:rFonts w:ascii="Calibri" w:hAnsi="Calibri" w:cs="Calibri"/>
-          <w:sz w:val="22"/>
-          <w:szCs w:val="22"/>
-        </w:rPr>
-        <w:tab/>
-      </w:r>
-      <w:r>
-        <w:rPr>
-          <w:rFonts w:ascii="Calibri" w:hAnsi="Calibri" w:cs="Calibri"/>
-          <w:sz w:val="22"/>
-          <w:szCs w:val="22"/>
-        </w:rPr>
-        <w:tab/>
-      </w:r>
-      <w:r>
-        <w:rPr>
-          <w:rFonts w:ascii="Calibri" w:hAnsi="Calibri" w:cs="Calibri"/>
-          <w:sz w:val="22"/>
-          <w:szCs w:val="22"/>
-        </w:rPr>
-        <w:tab/>
-        <w:t>(Dichtung)</w:t>
-      </w:r>
-    </w:p>
-    <w:p>
-      <w:pPr>
-        <w:pStyle w:val="StandardWeb"/>
-        <w:spacing w:before="0" w:beforeAutospacing="0" w:after="0" w:afterAutospacing="0"/>
-        <w:ind w:left="1080"/>
-        <w:rPr>
-          <w:rFonts w:ascii="Calibri" w:hAnsi="Calibri" w:cs="Calibri"/>
-          <w:sz w:val="22"/>
-          <w:szCs w:val="22"/>
-        </w:rPr>
-      </w:pPr>
-      <w:r>
-        <w:rPr>
-          <w:rFonts w:ascii="Calibri" w:hAnsi="Calibri" w:cs="Calibri"/>
-          <w:sz w:val="22"/>
-          <w:szCs w:val="22"/>
-        </w:rPr>
-        <w:t>Lagerbock</w:t>
-      </w:r>
-      <w:r>
-        <w:rPr>
-          <w:rFonts w:ascii="Calibri" w:hAnsi="Calibri" w:cs="Calibri"/>
-          <w:sz w:val="22"/>
-          <w:szCs w:val="22"/>
-        </w:rPr>
-        <w:tab/>
-        <w:t>(Fixierung der Lager)</w:t>
-      </w:r>
-    </w:p>
-    <w:p>
-      <w:pPr>
-        <w:pStyle w:val="StandardWeb"/>
-        <w:spacing w:before="0" w:beforeAutospacing="0" w:after="0" w:afterAutospacing="0"/>
-        <w:ind w:left="1620"/>
-        <w:rPr>
-          <w:rFonts w:ascii="Calibri" w:hAnsi="Calibri" w:cs="Calibri"/>
-          <w:sz w:val="22"/>
-          <w:szCs w:val="22"/>
-        </w:rPr>
-      </w:pPr>
-      <w:r>
-        <w:rPr>
-          <w:rFonts w:ascii="Calibri" w:hAnsi="Calibri" w:cs="Calibri"/>
-          <w:sz w:val="22"/>
-          <w:szCs w:val="22"/>
-        </w:rPr>
-        <w:t>Innensechskantschrauben</w:t>
-      </w:r>
-      <w:r>
-        <w:rPr>
-          <w:rFonts w:ascii="Calibri" w:hAnsi="Calibri" w:cs="Calibri"/>
-          <w:sz w:val="22"/>
-          <w:szCs w:val="22"/>
-        </w:rPr>
-        <w:tab/>
-      </w:r>
-    </w:p>
-    <w:p>
-      <w:pPr>
-        <w:pStyle w:val="StandardWeb"/>
-        <w:spacing w:before="0" w:beforeAutospacing="0" w:after="0" w:afterAutospacing="0"/>
-        <w:ind w:left="1620"/>
-        <w:rPr>
-          <w:rFonts w:ascii="Calibri" w:hAnsi="Calibri" w:cs="Calibri"/>
-          <w:sz w:val="22"/>
-          <w:szCs w:val="22"/>
-        </w:rPr>
-      </w:pPr>
-      <w:r>
-        <w:rPr>
-          <w:rFonts w:ascii="Calibri" w:hAnsi="Calibri" w:cs="Calibri"/>
-          <w:sz w:val="22"/>
-          <w:szCs w:val="22"/>
-          <w:highlight w:val="yellow"/>
-        </w:rPr>
-        <w:t>Betonanker</w:t>
-      </w:r>
-      <w:r>
-        <w:rPr>
-          <w:rFonts w:ascii="Calibri" w:hAnsi="Calibri" w:cs="Calibri"/>
-          <w:sz w:val="22"/>
-          <w:szCs w:val="22"/>
-        </w:rPr>
-        <w:tab/>
-      </w:r>
-      <w:r>
-        <w:rPr>
-          <w:rFonts w:ascii="Calibri" w:hAnsi="Calibri" w:cs="Calibri"/>
-          <w:sz w:val="22"/>
-          <w:szCs w:val="22"/>
-        </w:rPr>
-        <w:tab/>
-      </w:r>
-      <w:r>
-        <w:rPr>
-          <w:rFonts w:ascii="Calibri" w:hAnsi="Calibri" w:cs="Calibri"/>
-          <w:sz w:val="22"/>
-          <w:szCs w:val="22"/>
-        </w:rPr>
-        <w:tab/>
-        <w:t>(Verbindung zur Anschlussstelle)</w:t>
-      </w:r>
-    </w:p>
-    <w:p>
-      <w:pPr>
-        <w:pStyle w:val="StandardWeb"/>
-        <w:spacing w:before="0" w:beforeAutospacing="0" w:after="0" w:afterAutospacing="0"/>
-        <w:ind w:left="1620"/>
-        <w:rPr>
-          <w:rFonts w:ascii="Calibri" w:hAnsi="Calibri" w:cs="Calibri"/>
-          <w:sz w:val="22"/>
-          <w:szCs w:val="22"/>
-        </w:rPr>
-      </w:pPr>
-      <w:r>
-        <w:rPr>
-          <w:rFonts w:ascii="Calibri" w:hAnsi="Calibri" w:cs="Calibri"/>
-          <w:sz w:val="22"/>
-          <w:szCs w:val="22"/>
-        </w:rPr>
-        <w:t>Lagerbock</w:t>
-      </w:r>
-      <w:r>
-        <w:rPr>
-          <w:rFonts w:ascii="Calibri" w:hAnsi="Calibri" w:cs="Calibri"/>
-          <w:sz w:val="22"/>
-          <w:szCs w:val="22"/>
-        </w:rPr>
-        <w:tab/>
-      </w:r>
-      <w:r>
-        <w:rPr>
-          <w:rFonts w:ascii="Calibri" w:hAnsi="Calibri" w:cs="Calibri"/>
-          <w:sz w:val="22"/>
-          <w:szCs w:val="22"/>
-        </w:rPr>
-        <w:tab/>
-      </w:r>
-      <w:r>
-        <w:rPr>
-          <w:rFonts w:ascii="Calibri" w:hAnsi="Calibri" w:cs="Calibri"/>
-          <w:sz w:val="22"/>
-          <w:szCs w:val="22"/>
-        </w:rPr>
-        <w:tab/>
-      </w:r>
-    </w:p>
-    <w:p>
-      <w:pPr>
-        <w:pStyle w:val="StandardWeb"/>
-        <w:spacing w:before="0" w:beforeAutospacing="0" w:after="0" w:afterAutospacing="0"/>
-        <w:ind w:left="1620"/>
-        <w:rPr>
-          <w:rFonts w:ascii="Calibri" w:hAnsi="Calibri" w:cs="Calibri"/>
-          <w:sz w:val="22"/>
-          <w:szCs w:val="22"/>
-        </w:rPr>
-      </w:pPr>
-      <w:r>
-        <w:rPr>
-          <w:rFonts w:ascii="Calibri" w:hAnsi="Calibri" w:cs="Calibri"/>
-          <w:sz w:val="22"/>
-          <w:szCs w:val="22"/>
-          <w:highlight w:val="yellow"/>
-        </w:rPr>
-        <w:t>Schelle</w:t>
-      </w:r>
-    </w:p>
-    <w:p>
-      <w:pPr>
-        <w:pStyle w:val="StandardWeb"/>
-        <w:spacing w:before="0" w:beforeAutospacing="0" w:after="0" w:afterAutospacing="0"/>
-        <w:ind w:left="540"/>
-        <w:rPr>
-          <w:rFonts w:ascii="Calibri" w:hAnsi="Calibri" w:cs="Calibri"/>
-          <w:sz w:val="22"/>
-          <w:szCs w:val="22"/>
-        </w:rPr>
-      </w:pPr>
-      <w:r>
-        <w:rPr>
-          <w:rFonts w:ascii="Calibri" w:hAnsi="Calibri" w:cs="Calibri"/>
-          <w:sz w:val="22"/>
-          <w:szCs w:val="22"/>
-        </w:rPr>
-        <w:t>Untertrommel</w:t>
-      </w:r>
-      <w:r>
-        <w:rPr>
-          <w:rFonts w:ascii="Calibri" w:hAnsi="Calibri" w:cs="Calibri"/>
-          <w:sz w:val="22"/>
-          <w:szCs w:val="22"/>
-        </w:rPr>
-        <w:t xml:space="preserve"> </w:t>
-      </w:r>
-      <w:r>
-        <w:rPr>
-          <w:rFonts w:ascii="Calibri" w:hAnsi="Calibri" w:cs="Calibri"/>
-          <w:sz w:val="22"/>
-          <w:szCs w:val="22"/>
-        </w:rPr>
-        <w:tab/>
-        <w:t>(Umlenkung des Bandes)</w:t>
-      </w:r>
-    </w:p>
-    <w:p>
-      <w:pPr>
-        <w:pStyle w:val="StandardWeb"/>
-        <w:spacing w:before="0" w:beforeAutospacing="0" w:after="0" w:afterAutospacing="0"/>
-        <w:ind w:left="1620"/>
-        <w:rPr>
-          <w:rFonts w:ascii="Calibri" w:hAnsi="Calibri" w:cs="Calibri"/>
-          <w:sz w:val="22"/>
-          <w:szCs w:val="22"/>
-        </w:rPr>
-      </w:pPr>
-      <w:r>
-        <w:rPr>
-          <w:rFonts w:ascii="Calibri" w:hAnsi="Calibri" w:cs="Calibri"/>
-          <w:sz w:val="22"/>
-          <w:szCs w:val="22"/>
-        </w:rPr>
-        <w:t xml:space="preserve">wie Antriebstrommel aber ohne Kettenrad Abtrieb </w:t>
-      </w:r>
-    </w:p>
-    <w:p>
-      <w:pPr>
-        <w:pStyle w:val="StandardWeb"/>
-        <w:spacing w:before="0" w:beforeAutospacing="0" w:after="0" w:afterAutospacing="0"/>
-        <w:ind w:left="540"/>
-        <w:rPr>
-          <w:rFonts w:ascii="Calibri" w:hAnsi="Calibri" w:cs="Calibri"/>
-          <w:sz w:val="22"/>
-          <w:szCs w:val="22"/>
-        </w:rPr>
-      </w:pPr>
-      <w:r>
-        <w:rPr>
-          <w:rFonts w:ascii="Calibri" w:hAnsi="Calibri" w:cs="Calibri"/>
-          <w:sz w:val="22"/>
-          <w:szCs w:val="22"/>
-        </w:rPr>
-        <w:t>Band</w:t>
-      </w:r>
-      <w:r>
-        <w:rPr>
-          <w:rFonts w:ascii="Calibri" w:hAnsi="Calibri" w:cs="Calibri"/>
-          <w:sz w:val="22"/>
-          <w:szCs w:val="22"/>
-        </w:rPr>
-        <w:t xml:space="preserve"> </w:t>
-      </w:r>
-      <w:r>
-        <w:rPr>
-          <w:rFonts w:ascii="Calibri" w:hAnsi="Calibri" w:cs="Calibri"/>
-          <w:sz w:val="22"/>
-          <w:szCs w:val="22"/>
-        </w:rPr>
-        <w:tab/>
-      </w:r>
-      <w:r>
-        <w:rPr>
-          <w:rFonts w:ascii="Calibri" w:hAnsi="Calibri" w:cs="Calibri"/>
-          <w:sz w:val="22"/>
-          <w:szCs w:val="22"/>
-        </w:rPr>
-        <w:tab/>
-      </w:r>
-    </w:p>
-    <w:p>
-      <w:pPr>
-        <w:pStyle w:val="StandardWeb"/>
-        <w:spacing w:before="0" w:beforeAutospacing="0" w:after="0" w:afterAutospacing="0"/>
-        <w:ind w:left="1620"/>
-        <w:rPr>
-          <w:rFonts w:ascii="Calibri" w:hAnsi="Calibri" w:cs="Calibri"/>
-          <w:sz w:val="22"/>
-          <w:szCs w:val="22"/>
-        </w:rPr>
-      </w:pPr>
-      <w:r>
-        <w:rPr>
-          <w:rFonts w:ascii="Calibri" w:hAnsi="Calibri" w:cs="Calibri"/>
-          <w:sz w:val="22"/>
-          <w:szCs w:val="22"/>
-          <w:highlight w:val="yellow"/>
-        </w:rPr>
-        <w:t>Förderband</w:t>
-      </w:r>
-      <w:r>
-        <w:rPr>
-          <w:rFonts w:ascii="Calibri" w:hAnsi="Calibri" w:cs="Calibri"/>
-          <w:sz w:val="22"/>
-          <w:szCs w:val="22"/>
-        </w:rPr>
-        <w:tab/>
-      </w:r>
-      <w:r>
-        <w:rPr>
-          <w:rFonts w:ascii="Calibri" w:hAnsi="Calibri" w:cs="Calibri"/>
-          <w:sz w:val="22"/>
-          <w:szCs w:val="22"/>
-        </w:rPr>
-        <w:tab/>
-      </w:r>
-    </w:p>
-    <w:p>
-      <w:pPr>
-        <w:pStyle w:val="StandardWeb"/>
-        <w:spacing w:before="0" w:beforeAutospacing="0" w:after="0" w:afterAutospacing="0"/>
-        <w:ind w:left="1620"/>
-        <w:rPr>
-          <w:rFonts w:ascii="Calibri" w:hAnsi="Calibri" w:cs="Calibri"/>
-          <w:sz w:val="22"/>
-          <w:szCs w:val="22"/>
-        </w:rPr>
-      </w:pPr>
-      <w:r>
-        <w:rPr>
-          <w:rFonts w:ascii="Calibri" w:hAnsi="Calibri" w:cs="Calibri"/>
-          <w:sz w:val="22"/>
-          <w:szCs w:val="22"/>
-        </w:rPr>
-        <w:t>Gleitbahn</w:t>
-      </w:r>
-      <w:r>
-        <w:rPr>
-          <w:rFonts w:ascii="Calibri" w:hAnsi="Calibri" w:cs="Calibri"/>
-          <w:sz w:val="22"/>
-          <w:szCs w:val="22"/>
-        </w:rPr>
-        <w:tab/>
-      </w:r>
-      <w:r>
-        <w:rPr>
-          <w:rFonts w:ascii="Calibri" w:hAnsi="Calibri" w:cs="Calibri"/>
-          <w:sz w:val="22"/>
-          <w:szCs w:val="22"/>
-        </w:rPr>
-        <w:tab/>
-        <w:t>(Stützen des Obertrums)</w:t>
-      </w:r>
-    </w:p>
-    <w:p>
-      <w:pPr>
-        <w:pStyle w:val="StandardWeb"/>
-        <w:spacing w:before="0" w:beforeAutospacing="0" w:after="0" w:afterAutospacing="0"/>
-        <w:ind w:left="1620"/>
-        <w:rPr>
-          <w:rFonts w:ascii="Calibri" w:hAnsi="Calibri" w:cs="Calibri"/>
-          <w:sz w:val="22"/>
-          <w:szCs w:val="22"/>
-        </w:rPr>
-      </w:pPr>
-      <w:r>
-        <w:rPr>
-          <w:rFonts w:ascii="Calibri" w:hAnsi="Calibri" w:cs="Calibri"/>
-          <w:sz w:val="22"/>
-          <w:szCs w:val="22"/>
-          <w:highlight w:val="yellow"/>
-        </w:rPr>
-        <w:t>Tragrolle</w:t>
-      </w:r>
-      <w:r>
-        <w:rPr>
-          <w:rFonts w:ascii="Calibri" w:hAnsi="Calibri" w:cs="Calibri"/>
-          <w:sz w:val="22"/>
-          <w:szCs w:val="22"/>
-        </w:rPr>
-        <w:tab/>
-      </w:r>
-      <w:r>
-        <w:rPr>
-          <w:rFonts w:ascii="Calibri" w:hAnsi="Calibri" w:cs="Calibri"/>
-          <w:sz w:val="22"/>
-          <w:szCs w:val="22"/>
-        </w:rPr>
-        <w:tab/>
-        <w:t xml:space="preserve">(Stützen des </w:t>
-      </w:r>
-      <w:proofErr w:type="spellStart"/>
-      <w:r>
-        <w:rPr>
-          <w:rFonts w:ascii="Calibri" w:hAnsi="Calibri" w:cs="Calibri"/>
-          <w:sz w:val="22"/>
-          <w:szCs w:val="22"/>
-        </w:rPr>
-        <w:t>Untertrums</w:t>
-      </w:r>
-      <w:proofErr w:type="spellEnd"/>
-      <w:r>
-        <w:rPr>
-          <w:rFonts w:ascii="Calibri" w:hAnsi="Calibri" w:cs="Calibri"/>
-          <w:sz w:val="22"/>
-          <w:szCs w:val="22"/>
-        </w:rPr>
-        <w:t>)</w:t>
-      </w:r>
-    </w:p>
-    <w:p>
-      <w:pPr>
-        <w:pStyle w:val="StandardWeb"/>
-        <w:spacing w:before="0" w:beforeAutospacing="0" w:after="0" w:afterAutospacing="0"/>
-        <w:ind w:left="540"/>
-        <w:rPr>
-          <w:rFonts w:ascii="Calibri" w:hAnsi="Calibri" w:cs="Calibri"/>
-          <w:sz w:val="22"/>
-          <w:szCs w:val="22"/>
-        </w:rPr>
-      </w:pPr>
-      <w:r>
-        <w:rPr>
-          <w:rFonts w:ascii="Calibri" w:hAnsi="Calibri" w:cs="Calibri"/>
-          <w:sz w:val="22"/>
-          <w:szCs w:val="22"/>
-        </w:rPr>
-        <w:t>Antrieb</w:t>
-      </w:r>
-      <w:r>
-        <w:rPr>
-          <w:rFonts w:ascii="Calibri" w:hAnsi="Calibri" w:cs="Calibri"/>
-          <w:sz w:val="22"/>
-          <w:szCs w:val="22"/>
-        </w:rPr>
-        <w:tab/>
-      </w:r>
-      <w:r>
-        <w:rPr>
-          <w:rFonts w:ascii="Calibri" w:hAnsi="Calibri" w:cs="Calibri"/>
-          <w:sz w:val="22"/>
-          <w:szCs w:val="22"/>
-        </w:rPr>
-        <w:tab/>
-        <w:t>(Drehen der Antriebstrommel)</w:t>
-      </w:r>
-    </w:p>
-    <w:p>
-      <w:pPr>
-        <w:pStyle w:val="StandardWeb"/>
-        <w:spacing w:before="0" w:beforeAutospacing="0" w:after="0" w:afterAutospacing="0"/>
-        <w:ind w:left="1620"/>
-        <w:rPr>
-          <w:rFonts w:ascii="Calibri" w:hAnsi="Calibri" w:cs="Calibri"/>
-          <w:sz w:val="22"/>
-          <w:szCs w:val="22"/>
-        </w:rPr>
-      </w:pPr>
-      <w:r>
-        <w:rPr>
-          <w:rFonts w:ascii="Calibri" w:hAnsi="Calibri" w:cs="Calibri"/>
-          <w:sz w:val="22"/>
-          <w:szCs w:val="22"/>
-          <w:highlight w:val="yellow"/>
-        </w:rPr>
-        <w:t>Dreifachrollenkette</w:t>
-      </w:r>
-      <w:r>
-        <w:rPr>
-          <w:rFonts w:ascii="Calibri" w:hAnsi="Calibri" w:cs="Calibri"/>
-          <w:sz w:val="22"/>
-          <w:szCs w:val="22"/>
-        </w:rPr>
-        <w:tab/>
-        <w:t>(Übertragen der Antriebskraft)</w:t>
-      </w:r>
-    </w:p>
-    <w:p>
-      <w:pPr>
-        <w:pStyle w:val="StandardWeb"/>
-        <w:spacing w:before="0" w:beforeAutospacing="0" w:after="0" w:afterAutospacing="0"/>
-        <w:ind w:left="1620"/>
-        <w:rPr>
-          <w:rFonts w:ascii="Calibri" w:hAnsi="Calibri" w:cs="Calibri"/>
-          <w:sz w:val="22"/>
-          <w:szCs w:val="22"/>
-        </w:rPr>
-      </w:pPr>
-      <w:r>
-        <w:rPr>
-          <w:rFonts w:ascii="Calibri" w:hAnsi="Calibri" w:cs="Calibri"/>
-          <w:sz w:val="22"/>
-          <w:szCs w:val="22"/>
-          <w:highlight w:val="yellow"/>
-        </w:rPr>
-        <w:t>Getriebemotor</w:t>
-      </w:r>
-      <w:r>
-        <w:rPr>
-          <w:rFonts w:ascii="Calibri" w:hAnsi="Calibri" w:cs="Calibri"/>
-          <w:sz w:val="22"/>
-          <w:szCs w:val="22"/>
-        </w:rPr>
-        <w:tab/>
-      </w:r>
-      <w:r>
-        <w:rPr>
-          <w:rFonts w:ascii="Calibri" w:hAnsi="Calibri" w:cs="Calibri"/>
-          <w:sz w:val="22"/>
-          <w:szCs w:val="22"/>
-        </w:rPr>
-        <w:t>(Generierung der Antriebskraft)</w:t>
-      </w:r>
-    </w:p>
-    <w:p>
-      <w:pPr>
-        <w:pStyle w:val="StandardWeb"/>
-        <w:spacing w:before="0" w:beforeAutospacing="0" w:after="0" w:afterAutospacing="0"/>
-        <w:ind w:left="1620"/>
-        <w:rPr>
-          <w:rFonts w:ascii="Calibri" w:hAnsi="Calibri" w:cs="Calibri"/>
-          <w:sz w:val="22"/>
-          <w:szCs w:val="22"/>
-        </w:rPr>
-      </w:pPr>
-      <w:r>
-        <w:rPr>
-          <w:rFonts w:ascii="Calibri" w:hAnsi="Calibri" w:cs="Calibri"/>
-          <w:sz w:val="22"/>
-          <w:szCs w:val="22"/>
-        </w:rPr>
-        <w:t>Kettenrad Antrieb</w:t>
-      </w:r>
-      <w:r>
-        <w:rPr>
-          <w:rFonts w:ascii="Calibri" w:hAnsi="Calibri" w:cs="Calibri"/>
-          <w:sz w:val="22"/>
-          <w:szCs w:val="22"/>
-        </w:rPr>
-        <w:tab/>
-        <w:t>(Übertragung der Kraft von Motor zur Kette)</w:t>
+      <w:r>
+        <w:rPr>
+          <w:rFonts w:ascii="Calibri" w:hAnsi="Calibri" w:cs="Calibri"/>
+          <w:sz w:val="22"/>
+          <w:szCs w:val="22"/>
+        </w:rPr>
+        <w:t>)</w:t>
       </w:r>
     </w:p>
     <w:p/>

</xml_diff>